<commit_message>
Update project documentation: correct course code and enhance grammar explanations
</commit_message>
<xml_diff>
--- a/neural-booker-docs/documentation/project_documentation.docx
+++ b/neural-booker-docs/documentation/project_documentation.docx
@@ -333,7 +333,15 @@
           <w:bCs/>
           <w:lang w:val="en-US"/>
         </w:rPr>
-        <w:t xml:space="preserve">BIO3004 – </w:t>
+        <w:t>CIT4004</w:t>
+      </w:r>
+      <w:r>
+        <w:rPr>
+          <w:b/>
+          <w:bCs/>
+          <w:lang w:val="en-US"/>
+        </w:rPr>
+        <w:t xml:space="preserve"> – </w:t>
       </w:r>
       <w:r>
         <w:rPr>
@@ -798,12 +806,112 @@
         </w:rPr>
         <w:t>.</w:t>
       </w:r>
-      <w:r>
-        <w:rPr>
-          <w:b/>
-          <w:bCs/>
-        </w:rPr>
+    </w:p>
+    <w:p>
+      <w:pPr>
+        <w:spacing w:line="480" w:lineRule="auto"/>
+        <w:ind w:left="360"/>
+      </w:pPr>
+      <w:r>
+        <w:t>START                : COMMAND SYMBOL</w:t>
+      </w:r>
+    </w:p>
+    <w:p>
+      <w:pPr>
+        <w:spacing w:line="480" w:lineRule="auto"/>
+        <w:ind w:left="360"/>
+      </w:pPr>
+    </w:p>
+    <w:p>
+      <w:pPr>
+        <w:spacing w:line="480" w:lineRule="auto"/>
+        <w:ind w:left="360"/>
+      </w:pPr>
+      <w:r>
+        <w:t>COMMAND         : LIST_COMMAND</w:t>
+      </w:r>
+      <w:r>
         <w:br/>
+        <w:t xml:space="preserve">                               </w:t>
+      </w:r>
+      <w:r>
+        <w:t>| BOOKING_COMMAND</w:t>
+      </w:r>
+    </w:p>
+    <w:p>
+      <w:pPr>
+        <w:spacing w:line="480" w:lineRule="auto"/>
+        <w:ind w:left="360"/>
+      </w:pPr>
+      <w:r>
+        <w:t xml:space="preserve">                    </w:t>
+      </w:r>
+      <w:r>
+        <w:t xml:space="preserve">          </w:t>
+      </w:r>
+      <w:r>
+        <w:t xml:space="preserve"> | RESERVATION_COMMAND</w:t>
+      </w:r>
+    </w:p>
+    <w:p>
+      <w:pPr>
+        <w:spacing w:line="480" w:lineRule="auto"/>
+        <w:ind w:left="360"/>
+      </w:pPr>
+      <w:r>
+        <w:t xml:space="preserve">                   </w:t>
+      </w:r>
+      <w:r>
+        <w:t xml:space="preserve">          </w:t>
+      </w:r>
+      <w:r>
+        <w:t xml:space="preserve">  | CONFIRMATION_COMMAND</w:t>
+      </w:r>
+      <w:r>
+        <w:br/>
+        <w:t xml:space="preserve">                               </w:t>
+      </w:r>
+      <w:r>
+        <w:t>| CANCELLATION_COMMAND</w:t>
+      </w:r>
+    </w:p>
+    <w:p>
+      <w:pPr>
+        <w:spacing w:line="480" w:lineRule="auto"/>
+        <w:ind w:left="360"/>
+      </w:pPr>
+      <w:r>
+        <w:t xml:space="preserve">                     </w:t>
+      </w:r>
+      <w:r>
+        <w:t xml:space="preserve">          </w:t>
+      </w:r>
+      <w:r>
+        <w:t>| PAYMENT_COMMAND</w:t>
+      </w:r>
+    </w:p>
+    <w:p>
+      <w:pPr>
+        <w:spacing w:line="480" w:lineRule="auto"/>
+        <w:ind w:left="360"/>
+      </w:pPr>
+      <w:r>
+        <w:t xml:space="preserve">                     </w:t>
+      </w:r>
+      <w:r>
+        <w:t xml:space="preserve">          </w:t>
+      </w:r>
+      <w:r>
+        <w:t>| INQUIRY_COMMAND</w:t>
+      </w:r>
+      <w:r>
+        <w:br/>
+      </w:r>
+      <w:r>
+        <w:br/>
+      </w:r>
+      <w:r>
+        <w:br/>
       </w:r>
     </w:p>
     <w:p>
@@ -823,6 +931,7 @@
           <w:b/>
           <w:bCs/>
         </w:rPr>
+        <w:lastRenderedPageBreak/>
         <w:t>Complete parse tree/AST for a sample program in your language</w:t>
       </w:r>
       <w:r>
@@ -870,88 +979,11 @@
         <w:t>.</w:t>
       </w:r>
       <w:r>
-        <w:t>”</w:t>
-      </w:r>
-      <w:r>
         <w:br/>
       </w:r>
     </w:p>
     <w:p>
       <w:pPr>
-        <w:spacing w:line="480" w:lineRule="auto"/>
-        <w:rPr>
-          <w:lang w:val="en-US"/>
-        </w:rPr>
-      </w:pPr>
-    </w:p>
-    <w:p>
-      <w:pPr>
-        <w:spacing w:line="480" w:lineRule="auto"/>
-        <w:rPr>
-          <w:lang w:val="en-US"/>
-        </w:rPr>
-      </w:pPr>
-    </w:p>
-    <w:p>
-      <w:pPr>
-        <w:spacing w:line="480" w:lineRule="auto"/>
-        <w:rPr>
-          <w:lang w:val="en-US"/>
-        </w:rPr>
-      </w:pPr>
-    </w:p>
-    <w:p>
-      <w:pPr>
-        <w:spacing w:line="480" w:lineRule="auto"/>
-        <w:rPr>
-          <w:lang w:val="en-US"/>
-        </w:rPr>
-      </w:pPr>
-    </w:p>
-    <w:p>
-      <w:pPr>
-        <w:spacing w:line="480" w:lineRule="auto"/>
-        <w:rPr>
-          <w:lang w:val="en-US"/>
-        </w:rPr>
-      </w:pPr>
-    </w:p>
-    <w:p>
-      <w:pPr>
-        <w:spacing w:line="480" w:lineRule="auto"/>
-        <w:rPr>
-          <w:lang w:val="en-US"/>
-        </w:rPr>
-      </w:pPr>
-    </w:p>
-    <w:p>
-      <w:pPr>
-        <w:spacing w:line="480" w:lineRule="auto"/>
-        <w:rPr>
-          <w:lang w:val="en-US"/>
-        </w:rPr>
-      </w:pPr>
-    </w:p>
-    <w:p>
-      <w:pPr>
-        <w:spacing w:line="480" w:lineRule="auto"/>
-        <w:rPr>
-          <w:lang w:val="en-US"/>
-        </w:rPr>
-      </w:pPr>
-    </w:p>
-    <w:p>
-      <w:pPr>
-        <w:pStyle w:val="ListParagraph"/>
-        <w:spacing w:line="480" w:lineRule="auto"/>
-        <w:ind w:left="360"/>
-        <w:rPr>
-          <w:lang w:val="en-US"/>
-        </w:rPr>
-      </w:pPr>
-    </w:p>
-    <w:p>
-      <w:pPr>
         <w:pStyle w:val="ListParagraph"/>
         <w:numPr>
           <w:ilvl w:val="0"/>
@@ -969,7 +1001,6 @@
           <w:b/>
           <w:bCs/>
         </w:rPr>
-        <w:lastRenderedPageBreak/>
         <w:t>Full list of tokens for the language you developed</w:t>
       </w:r>
       <w:r>
@@ -1508,6 +1539,18 @@
     <w:p>
       <w:pPr>
         <w:pStyle w:val="ListParagraph"/>
+        <w:spacing w:line="480" w:lineRule="auto"/>
+        <w:ind w:left="1800"/>
+        <w:rPr>
+          <w:b/>
+          <w:bCs/>
+          <w:lang w:val="en-US"/>
+        </w:rPr>
+      </w:pPr>
+    </w:p>
+    <w:p>
+      <w:pPr>
+        <w:pStyle w:val="ListParagraph"/>
         <w:numPr>
           <w:ilvl w:val="0"/>
           <w:numId w:val="4"/>
@@ -1521,6 +1564,7 @@
         <w:rPr>
           <w:lang w:val="en-US"/>
         </w:rPr>
+        <w:lastRenderedPageBreak/>
         <w:t>CONTEXT_KEYWORD</w:t>
       </w:r>
     </w:p>
@@ -1571,16 +1615,6 @@
     <w:p>
       <w:pPr>
         <w:pStyle w:val="ListParagraph"/>
-        <w:spacing w:line="480" w:lineRule="auto"/>
-        <w:ind w:left="1800"/>
-        <w:rPr>
-          <w:lang w:val="en-US"/>
-        </w:rPr>
-      </w:pPr>
-    </w:p>
-    <w:p>
-      <w:pPr>
-        <w:pStyle w:val="ListParagraph"/>
         <w:numPr>
           <w:ilvl w:val="0"/>
           <w:numId w:val="4"/>
@@ -1594,7 +1628,6 @@
         <w:rPr>
           <w:lang w:val="en-US"/>
         </w:rPr>
-        <w:lastRenderedPageBreak/>
         <w:t>LOCATION_MARKER</w:t>
       </w:r>
     </w:p>
@@ -1797,13 +1830,7 @@
         <w:rPr>
           <w:lang w:val="en-US"/>
         </w:rPr>
-        <w:t>END</w:t>
-      </w:r>
-      <w:r>
-        <w:rPr>
-          <w:lang w:val="en-US"/>
-        </w:rPr>
-        <w:t>_DATE</w:t>
+        <w:t>END_DATE</w:t>
       </w:r>
     </w:p>
     <w:p>
@@ -2147,30 +2174,6 @@
     </w:p>
     <w:p>
       <w:pPr>
-        <w:spacing w:line="480" w:lineRule="auto"/>
-        <w:rPr>
-          <w:lang w:val="en-US"/>
-        </w:rPr>
-      </w:pPr>
-    </w:p>
-    <w:p>
-      <w:pPr>
-        <w:spacing w:line="480" w:lineRule="auto"/>
-        <w:rPr>
-          <w:lang w:val="en-US"/>
-        </w:rPr>
-      </w:pPr>
-    </w:p>
-    <w:p>
-      <w:pPr>
-        <w:spacing w:line="480" w:lineRule="auto"/>
-        <w:rPr>
-          <w:lang w:val="en-US"/>
-        </w:rPr>
-      </w:pPr>
-    </w:p>
-    <w:p>
-      <w:pPr>
         <w:pStyle w:val="ListParagraph"/>
         <w:numPr>
           <w:ilvl w:val="0"/>
@@ -2276,7 +2279,7 @@
       </w:pPr>
       <w:r>
         <w:rPr>
-          <w:lang w:val="en-US"/>
+          <w:lang w:val="pt-BR"/>
         </w:rPr>
         <w:t xml:space="preserve">                                                       </w:t>
       </w:r>
@@ -2415,7 +2418,7 @@
       </w:pPr>
       <w:r>
         <w:rPr>
-          <w:lang w:val="pt-BR"/>
+          <w:lang w:val="en-US"/>
         </w:rPr>
         <w:t xml:space="preserve">      </w:t>
       </w:r>
@@ -3882,6 +3885,7 @@
   <w:style w:type="character" w:default="1" w:styleId="DefaultParagraphFont">
     <w:name w:val="Default Paragraph Font"/>
     <w:uiPriority w:val="1"/>
+    <w:semiHidden/>
     <w:unhideWhenUsed/>
   </w:style>
   <w:style w:type="table" w:default="1" w:styleId="TableNormal">

</xml_diff>

<commit_message>
Enhance project documentation: improve grammar, add command syntax details, and expand language structure definitions
</commit_message>
<xml_diff>
--- a/neural-booker-docs/documentation/project_documentation.docx
+++ b/neural-booker-docs/documentation/project_documentation.docx
@@ -56,16 +56,51 @@
           <w:lang w:val="en-US"/>
         </w:rPr>
       </w:pPr>
+    </w:p>
+    <w:p>
+      <w:pPr>
+        <w:rPr>
+          <w:lang w:val="en-US"/>
+        </w:rPr>
+      </w:pPr>
+    </w:p>
+    <w:p>
+      <w:pPr>
+        <w:rPr>
+          <w:lang w:val="en-US"/>
+        </w:rPr>
+      </w:pPr>
+    </w:p>
+    <w:p>
+      <w:pPr>
+        <w:rPr>
+          <w:lang w:val="en-US"/>
+        </w:rPr>
+      </w:pPr>
+    </w:p>
+    <w:p>
+      <w:pPr>
+        <w:rPr>
+          <w:lang w:val="en-US"/>
+        </w:rPr>
+      </w:pPr>
+    </w:p>
+    <w:p>
+      <w:pPr>
+        <w:rPr>
+          <w:lang w:val="en-US"/>
+        </w:rPr>
+      </w:pPr>
       <w:r>
         <w:rPr>
           <w:noProof/>
           <w:bdr w:val="none" w:sz="0" w:space="0" w:color="auto" w:frame="1"/>
         </w:rPr>
         <w:drawing>
-          <wp:anchor distT="0" distB="0" distL="114300" distR="114300" simplePos="0" relativeHeight="251658240" behindDoc="1" locked="0" layoutInCell="1" allowOverlap="1" wp14:anchorId="5EFC3E2C" wp14:editId="17FE73B1">
+          <wp:anchor distT="0" distB="0" distL="114300" distR="114300" simplePos="0" relativeHeight="251658240" behindDoc="1" locked="0" layoutInCell="1" allowOverlap="1" wp14:anchorId="5EFC3E2C" wp14:editId="7EEFA2F9">
             <wp:simplePos x="0" y="0"/>
             <wp:positionH relativeFrom="column">
-              <wp:posOffset>3459318</wp:posOffset>
+              <wp:posOffset>4728683</wp:posOffset>
             </wp:positionH>
             <wp:positionV relativeFrom="paragraph">
               <wp:posOffset>543560</wp:posOffset>
@@ -577,6 +612,86 @@
     <w:p>
       <w:pPr>
         <w:spacing w:line="480" w:lineRule="auto"/>
+        <w:rPr>
+          <w:b/>
+          <w:bCs/>
+          <w:lang w:val="en-US"/>
+        </w:rPr>
+      </w:pPr>
+    </w:p>
+    <w:p>
+      <w:pPr>
+        <w:spacing w:line="480" w:lineRule="auto"/>
+        <w:rPr>
+          <w:b/>
+          <w:bCs/>
+          <w:lang w:val="en-US"/>
+        </w:rPr>
+      </w:pPr>
+    </w:p>
+    <w:p>
+      <w:pPr>
+        <w:spacing w:line="480" w:lineRule="auto"/>
+        <w:rPr>
+          <w:b/>
+          <w:bCs/>
+          <w:lang w:val="en-US"/>
+        </w:rPr>
+      </w:pPr>
+    </w:p>
+    <w:p>
+      <w:pPr>
+        <w:spacing w:line="480" w:lineRule="auto"/>
+        <w:rPr>
+          <w:b/>
+          <w:bCs/>
+          <w:lang w:val="en-US"/>
+        </w:rPr>
+      </w:pPr>
+    </w:p>
+    <w:p>
+      <w:pPr>
+        <w:spacing w:line="480" w:lineRule="auto"/>
+        <w:rPr>
+          <w:b/>
+          <w:bCs/>
+          <w:lang w:val="en-US"/>
+        </w:rPr>
+      </w:pPr>
+    </w:p>
+    <w:p>
+      <w:pPr>
+        <w:spacing w:line="480" w:lineRule="auto"/>
+        <w:rPr>
+          <w:b/>
+          <w:bCs/>
+          <w:lang w:val="en-US"/>
+        </w:rPr>
+      </w:pPr>
+    </w:p>
+    <w:p>
+      <w:pPr>
+        <w:spacing w:line="480" w:lineRule="auto"/>
+        <w:rPr>
+          <w:b/>
+          <w:bCs/>
+          <w:lang w:val="en-US"/>
+        </w:rPr>
+      </w:pPr>
+    </w:p>
+    <w:p>
+      <w:pPr>
+        <w:spacing w:line="480" w:lineRule="auto"/>
+        <w:rPr>
+          <w:b/>
+          <w:bCs/>
+          <w:lang w:val="en-US"/>
+        </w:rPr>
+      </w:pPr>
+    </w:p>
+    <w:p>
+      <w:pPr>
+        <w:spacing w:line="480" w:lineRule="auto"/>
         <w:jc w:val="center"/>
         <w:rPr>
           <w:b/>
@@ -809,107 +924,867 @@
     </w:p>
     <w:p>
       <w:pPr>
-        <w:spacing w:line="480" w:lineRule="auto"/>
-        <w:ind w:left="360"/>
-      </w:pPr>
-      <w:r>
-        <w:t>START                : COMMAND SYMBOL</w:t>
-      </w:r>
-    </w:p>
-    <w:p>
-      <w:pPr>
-        <w:spacing w:line="480" w:lineRule="auto"/>
-        <w:ind w:left="360"/>
-      </w:pPr>
-    </w:p>
-    <w:p>
-      <w:pPr>
-        <w:spacing w:line="480" w:lineRule="auto"/>
-        <w:ind w:left="360"/>
-      </w:pPr>
-      <w:r>
-        <w:t>COMMAND         : LIST_COMMAND</w:t>
+        <w:pStyle w:val="ListParagraph"/>
+        <w:spacing w:line="480" w:lineRule="auto"/>
+        <w:ind w:left="360"/>
+        <w:rPr>
+          <w:b/>
+          <w:bCs/>
+        </w:rPr>
+      </w:pPr>
+      <w:r>
+        <w:rPr>
+          <w:b/>
+          <w:bCs/>
+        </w:rPr>
+        <w:t>// Main command types</w:t>
+      </w:r>
+    </w:p>
+    <w:p>
+      <w:pPr>
+        <w:spacing w:line="480" w:lineRule="auto"/>
+        <w:ind w:left="360"/>
+      </w:pPr>
+      <w:r>
+        <w:t xml:space="preserve">START     </w:t>
+      </w:r>
+      <w:r>
+        <w:t xml:space="preserve">-&gt;  </w:t>
+      </w:r>
+      <w:r>
+        <w:t xml:space="preserve">  </w:t>
+      </w:r>
+      <w:r>
+        <w:t>COMMAND SYMBOL</w:t>
+      </w:r>
+    </w:p>
+    <w:p>
+      <w:pPr>
+        <w:spacing w:line="480" w:lineRule="auto"/>
+        <w:ind w:left="360"/>
+      </w:pPr>
+    </w:p>
+    <w:p>
+      <w:pPr>
+        <w:spacing w:line="480" w:lineRule="auto"/>
+        <w:ind w:left="360"/>
+      </w:pPr>
+      <w:r>
+        <w:t xml:space="preserve">COMMAND    </w:t>
+      </w:r>
+      <w:r>
+        <w:t xml:space="preserve">-&gt;    </w:t>
+      </w:r>
+      <w:r>
+        <w:t>LIST_COMMAND</w:t>
       </w:r>
       <w:r>
         <w:br/>
-        <w:t xml:space="preserve">                               </w:t>
-      </w:r>
-      <w:r>
-        <w:t>| BOOKING_COMMAND</w:t>
-      </w:r>
-    </w:p>
-    <w:p>
-      <w:pPr>
-        <w:spacing w:line="480" w:lineRule="auto"/>
-        <w:ind w:left="360"/>
-      </w:pPr>
-      <w:r>
-        <w:t xml:space="preserve">                    </w:t>
-      </w:r>
-      <w:r>
-        <w:t xml:space="preserve">          </w:t>
-      </w:r>
-      <w:r>
-        <w:t xml:space="preserve"> | RESERVATION_COMMAND</w:t>
-      </w:r>
-    </w:p>
-    <w:p>
-      <w:pPr>
-        <w:spacing w:line="480" w:lineRule="auto"/>
-        <w:ind w:left="360"/>
-      </w:pPr>
-      <w:r>
-        <w:t xml:space="preserve">                   </w:t>
-      </w:r>
-      <w:r>
-        <w:t xml:space="preserve">          </w:t>
-      </w:r>
-      <w:r>
-        <w:t xml:space="preserve">  | CONFIRMATION_COMMAND</w:t>
+        <w:t xml:space="preserve">                               | BOOKING_COMMAND</w:t>
+      </w:r>
+    </w:p>
+    <w:p>
+      <w:pPr>
+        <w:spacing w:line="480" w:lineRule="auto"/>
+        <w:ind w:left="360"/>
+      </w:pPr>
+      <w:r>
+        <w:t xml:space="preserve">                               | CONFIRMATION_COMMAND</w:t>
       </w:r>
       <w:r>
         <w:br/>
-        <w:t xml:space="preserve">                               </w:t>
-      </w:r>
-      <w:r>
-        <w:t>| CANCELLATION_COMMAND</w:t>
-      </w:r>
-    </w:p>
-    <w:p>
-      <w:pPr>
-        <w:spacing w:line="480" w:lineRule="auto"/>
-        <w:ind w:left="360"/>
-      </w:pPr>
-      <w:r>
-        <w:t xml:space="preserve">                     </w:t>
-      </w:r>
-      <w:r>
-        <w:t xml:space="preserve">          </w:t>
-      </w:r>
-      <w:r>
-        <w:t>| PAYMENT_COMMAND</w:t>
-      </w:r>
-    </w:p>
-    <w:p>
-      <w:pPr>
-        <w:spacing w:line="480" w:lineRule="auto"/>
-        <w:ind w:left="360"/>
-      </w:pPr>
-      <w:r>
-        <w:t xml:space="preserve">                     </w:t>
-      </w:r>
-      <w:r>
-        <w:t xml:space="preserve">          </w:t>
-      </w:r>
-      <w:r>
-        <w:t>| INQUIRY_COMMAND</w:t>
+        <w:t xml:space="preserve">                               | CANCELLATION_COMMAND</w:t>
+      </w:r>
+    </w:p>
+    <w:p>
+      <w:pPr>
+        <w:spacing w:line="480" w:lineRule="auto"/>
+        <w:ind w:left="360"/>
+      </w:pPr>
+      <w:r>
+        <w:t xml:space="preserve">                               | PAYMENT_COMMAND</w:t>
+      </w:r>
+    </w:p>
+    <w:p>
+      <w:pPr>
+        <w:spacing w:line="480" w:lineRule="auto"/>
+        <w:ind w:left="360"/>
+      </w:pPr>
+      <w:r>
+        <w:t xml:space="preserve">                               | INQUIRY_COMMAND</w:t>
+      </w:r>
+    </w:p>
+    <w:p>
+      <w:pPr>
+        <w:spacing w:line="480" w:lineRule="auto"/>
+        <w:ind w:left="360"/>
+      </w:pPr>
+    </w:p>
+    <w:p>
+      <w:pPr>
+        <w:spacing w:line="480" w:lineRule="auto"/>
+        <w:ind w:left="360"/>
+      </w:pPr>
+      <w:r>
+        <w:t>LIST_COMMAND</w:t>
+      </w:r>
+      <w:r>
+        <w:t xml:space="preserve">    -&gt;    </w:t>
+      </w:r>
+      <w:r>
+        <w:t xml:space="preserve"> </w:t>
+      </w:r>
+      <w:r>
+        <w:t>LIST_KEYWORD RESOURCE LOCATION_MARKER DEPARTURE LOCATION_MARKER ARRIVAL SYMBOL</w:t>
+      </w:r>
+    </w:p>
+    <w:p>
+      <w:pPr>
+        <w:spacing w:line="480" w:lineRule="auto"/>
+        <w:ind w:left="360"/>
+      </w:pPr>
+      <w:r>
+        <w:t xml:space="preserve">                | LIST_KEYWORD CONTEXT_KEYWORD RENT_KEYWORD RESOURCE LOCATION_MARKER LOCATION SYMBOL</w:t>
+      </w:r>
+    </w:p>
+    <w:p>
+      <w:pPr>
+        <w:spacing w:line="480" w:lineRule="auto"/>
+        <w:ind w:left="360"/>
+      </w:pPr>
+      <w:r>
+        <w:t xml:space="preserve">                | LIST_KEYWORD SERVICE CONTEXT_KEYWORD SYMBOL</w:t>
+      </w:r>
+    </w:p>
+    <w:p>
+      <w:pPr>
+        <w:spacing w:line="480" w:lineRule="auto"/>
+        <w:ind w:left="360"/>
+      </w:pPr>
+      <w:r>
+        <w:t xml:space="preserve">                | LIST_KEYWORD SERVICE CONTEXT_KEYWORD LOCATION_MARKER DEPARTURE LOCATION_MARKER ARRIVAL SYMBOL</w:t>
       </w:r>
       <w:r>
         <w:br/>
       </w:r>
-      <w:r>
-        <w:br/>
-      </w:r>
+    </w:p>
+    <w:p>
+      <w:pPr>
+        <w:spacing w:line="480" w:lineRule="auto"/>
+        <w:ind w:left="360"/>
+      </w:pPr>
+      <w:r>
+        <w:t>BOOKING_COMMAND</w:t>
+      </w:r>
+      <w:r>
+        <w:t xml:space="preserve">    -&gt;    </w:t>
+      </w:r>
+      <w:r>
+        <w:t>ACTION_KEYWORD RESOURCE LOCATION_MARKER DEPARTURE LOCATION_MARKER ARRIVAL SYMBOL</w:t>
+      </w:r>
+    </w:p>
+    <w:p>
+      <w:pPr>
+        <w:spacing w:line="480" w:lineRule="auto"/>
+        <w:ind w:left="360"/>
+      </w:pPr>
+      <w:r>
+        <w:t xml:space="preserve">                    | ACTION_KEYWORD RESOURCE LOCATION_MARKER ARRIVAL LOCATION_MARKER DEPARTURE SYMBOL</w:t>
+      </w:r>
+    </w:p>
+    <w:p>
+      <w:pPr>
+        <w:spacing w:line="480" w:lineRule="auto"/>
+        <w:ind w:left="360"/>
+      </w:pPr>
+      <w:r>
+        <w:t xml:space="preserve">                    | ACTION_KEYWORD RESOURCE LOCATION_MARKER ARRIVAL LOCATION_MARKER DEPARTURE CONNECTIVE_WORD CONTEXT_KEYWORD CONDITIONS MONEY SYMBOL</w:t>
+      </w:r>
+    </w:p>
+    <w:p>
+      <w:pPr>
+        <w:spacing w:line="480" w:lineRule="auto"/>
+        <w:ind w:left="360"/>
+      </w:pPr>
+      <w:r>
+        <w:t xml:space="preserve">                    | ACTION_KEYWORD RESOURCE LOCATION_MARKER ARRIVAL LOCATION_MARKER DEPARTURE ARTICLE_CONJUNCTION ARTICLE_CONJUNCTION RESOURCE LOCATION_MARKER START_DATE LOCATION_MARKER END_DATE SYMBOL</w:t>
+      </w:r>
+    </w:p>
+    <w:p>
+      <w:pPr>
+        <w:spacing w:line="480" w:lineRule="auto"/>
+        <w:ind w:left="360"/>
+      </w:pPr>
+      <w:r>
+        <w:t xml:space="preserve">                    | ACTION_KEYWORD SERVICE RESOURCE LOCATION_MARKER DEPARTURE LOCATION_MARKER ARRIVAL CONTEXT_KEYWORD START_DATE LOCATION_MARKER TIME CONTEXT_KEYWORD USERNAME SYMBOL</w:t>
+      </w:r>
+    </w:p>
+    <w:p>
+      <w:pPr>
+        <w:spacing w:line="480" w:lineRule="auto"/>
+        <w:ind w:left="360"/>
+      </w:pPr>
+      <w:r>
+        <w:t xml:space="preserve">                    | ACTION_KEYWORD RESOURCE LOCATION_MARKER DEPARTURE LOCATION_MARKER ARRIVAL CONTEXT_KEYWORD START_DATE LOCATION_MARKER TIME CONTEXT_KEYWORD CONTEXT_KEYWORD END_DATE LOCATION_MARKER TIME SYMBOL</w:t>
+      </w:r>
+    </w:p>
+    <w:p>
+      <w:pPr>
+        <w:spacing w:line="480" w:lineRule="auto"/>
+        <w:ind w:left="360"/>
+      </w:pPr>
+      <w:r>
+        <w:lastRenderedPageBreak/>
+        <w:t xml:space="preserve">                    | ACTION_KEYWORD RESOURCE LOCATION_MARKER SERVICE LOCATION_MARKER START_DATE LOCATION_MARKER END_DATE CONTEXT_KEYWORD USERNAME SYMBOL</w:t>
+      </w:r>
+    </w:p>
+    <w:p>
+      <w:pPr>
+        <w:spacing w:line="480" w:lineRule="auto"/>
+        <w:ind w:left="360"/>
+      </w:pPr>
+      <w:r>
+        <w:t xml:space="preserve">                    | ACTION_KEYWORD RESOURCE LOCATION_MARKER DEPARTURE CONTEXT_KEYWORD DATE ARRIVAL CONTEXT_KEYWORD DATE SYMBOL</w:t>
+      </w:r>
+    </w:p>
+    <w:p>
+      <w:pPr>
+        <w:spacing w:line="480" w:lineRule="auto"/>
+        <w:ind w:left="360"/>
+      </w:pPr>
+      <w:r>
+        <w:t xml:space="preserve">                    | ACTION_KEYWORD RESOURCE LOCATION_MARKER LOCATION LOCATION_MARKER START_DATE LOCATION_MARKER END_DATE CONTEXT_KEYWORD USERNAME SYMBOL</w:t>
+      </w:r>
+    </w:p>
+    <w:p>
+      <w:pPr>
+        <w:spacing w:line="480" w:lineRule="auto"/>
+        <w:ind w:left="360"/>
+      </w:pPr>
+    </w:p>
+    <w:p>
+      <w:pPr>
+        <w:spacing w:line="480" w:lineRule="auto"/>
+        <w:ind w:left="360"/>
+      </w:pPr>
+      <w:r>
+        <w:t>LIST_KEYWORD   -&gt;   List all | List</w:t>
+      </w:r>
+    </w:p>
+    <w:p>
+      <w:pPr>
+        <w:spacing w:line="480" w:lineRule="auto"/>
+        <w:ind w:left="360"/>
+      </w:pPr>
+    </w:p>
+    <w:p>
+      <w:pPr>
+        <w:spacing w:line="480" w:lineRule="auto"/>
+        <w:ind w:left="360"/>
+      </w:pPr>
+      <w:r>
+        <w:t>PAYMENT_COMMAND</w:t>
+      </w:r>
+      <w:r>
+        <w:t xml:space="preserve">    -&gt;    </w:t>
+      </w:r>
+      <w:r>
+        <w:t xml:space="preserve"> </w:t>
+      </w:r>
+      <w:r>
+        <w:t>ACTION_KEYWORD RESOURCE CONTEXT_KEYWORD SERVICE CONTEXT_KEYWORD USERNAME SYMBOL</w:t>
+      </w:r>
+    </w:p>
+    <w:p>
+      <w:pPr>
+        <w:spacing w:line="480" w:lineRule="auto"/>
+        <w:ind w:left="360"/>
+      </w:pPr>
+    </w:p>
+    <w:p>
+      <w:pPr>
+        <w:spacing w:line="480" w:lineRule="auto"/>
+        <w:ind w:left="360"/>
+      </w:pPr>
+      <w:r>
+        <w:t>CANCELLATION_COMMAND</w:t>
+      </w:r>
+      <w:r>
+        <w:t xml:space="preserve">    </w:t>
+      </w:r>
+      <w:r>
+        <w:t>-&gt;</w:t>
+      </w:r>
+      <w:r>
+        <w:t xml:space="preserve">    </w:t>
+      </w:r>
+      <w:r>
+        <w:t>ACTION_KEYWORD RESOURCE LOCATION_MARKER SERVICE LOCATION_MARKER START_DATE LOCATION_MARKER END_DATE CONTEXT_KEYWORD USERNAME SYMBOL</w:t>
+      </w:r>
+    </w:p>
+    <w:p>
+      <w:pPr>
+        <w:spacing w:line="480" w:lineRule="auto"/>
+        <w:ind w:left="360"/>
+      </w:pPr>
+    </w:p>
+    <w:p>
+      <w:pPr>
+        <w:spacing w:line="480" w:lineRule="auto"/>
+        <w:ind w:left="360"/>
+      </w:pPr>
+      <w:r>
+        <w:t>INQUIRY_COMMAND</w:t>
+      </w:r>
+      <w:r>
+        <w:t xml:space="preserve">    </w:t>
+      </w:r>
+      <w:r>
+        <w:t>-&gt;</w:t>
+      </w:r>
+      <w:r>
+        <w:t xml:space="preserve">    </w:t>
+      </w:r>
+      <w:r>
+        <w:t>ACTION_KEYWORD RESOURCE CONTEXT_KEYWORD LOCATION_MARKER DEPARTURE LOCATION_MARKER ARRIVAL SYMBOL</w:t>
+      </w:r>
+    </w:p>
+    <w:p>
+      <w:pPr>
+        <w:spacing w:line="480" w:lineRule="auto"/>
+        <w:ind w:left="360"/>
+      </w:pPr>
+    </w:p>
+    <w:p>
+      <w:pPr>
+        <w:spacing w:line="480" w:lineRule="auto"/>
+        <w:ind w:left="360"/>
+      </w:pPr>
+    </w:p>
+    <w:p>
+      <w:pPr>
+        <w:spacing w:line="480" w:lineRule="auto"/>
+        <w:ind w:left="360"/>
+      </w:pPr>
+      <w:r>
+        <w:rPr>
+          <w:b/>
+          <w:bCs/>
+        </w:rPr>
+        <w:t>// Terminal Tokens</w:t>
+      </w:r>
+      <w:r>
+        <w:t xml:space="preserve"> </w:t>
+      </w:r>
+    </w:p>
+    <w:p>
+      <w:pPr>
+        <w:spacing w:line="480" w:lineRule="auto"/>
+        <w:ind w:left="360"/>
+      </w:pPr>
+      <w:r>
+        <w:t>ACTION_KEYWORD</w:t>
+      </w:r>
+      <w:r>
+        <w:t xml:space="preserve">    </w:t>
+      </w:r>
+      <w:r>
+        <w:t>-&gt;</w:t>
+      </w:r>
+      <w:r>
+        <w:t xml:space="preserve">    </w:t>
+      </w:r>
+      <w:r>
+        <w:t>'Book a'| 'Confirm a'| 'Pay'| 'Cancel a'| 'Reserve a'| 'How many'| 'Duration of'</w:t>
+      </w:r>
+    </w:p>
+    <w:p>
+      <w:pPr>
+        <w:spacing w:line="480" w:lineRule="auto"/>
+        <w:ind w:left="360"/>
+      </w:pPr>
+      <w:r>
+        <w:t>CONTEXT_KEYWORD</w:t>
+      </w:r>
+      <w:r>
+        <w:t xml:space="preserve">    </w:t>
+      </w:r>
+      <w:r>
+        <w:t>-&gt;</w:t>
+      </w:r>
+      <w:r>
+        <w:t xml:space="preserve">    </w:t>
+      </w:r>
+      <w:r>
+        <w:t xml:space="preserve"> 'on'| 'For'| 'Schedule'| 'are there'| 'Returning'| 'cost'|'available'</w:t>
+      </w:r>
+    </w:p>
+    <w:p>
+      <w:pPr>
+        <w:spacing w:line="480" w:lineRule="auto"/>
+        <w:ind w:left="360"/>
+      </w:pPr>
+      <w:r>
+        <w:t>RENT_KEYWORD</w:t>
+      </w:r>
+      <w:r>
+        <w:t xml:space="preserve">    </w:t>
+      </w:r>
+      <w:r>
+        <w:t>-&gt;</w:t>
+      </w:r>
+      <w:r>
+        <w:t xml:space="preserve">    </w:t>
+      </w:r>
+      <w:r>
+        <w:t xml:space="preserve"> 'Rent a' | 'Rent' | 'Rental' </w:t>
+      </w:r>
+    </w:p>
+    <w:p>
+      <w:pPr>
+        <w:spacing w:line="480" w:lineRule="auto"/>
+        <w:ind w:left="360"/>
+      </w:pPr>
+      <w:r>
+        <w:t>LOCATION_MARKER</w:t>
+      </w:r>
+      <w:r>
+        <w:t xml:space="preserve">    </w:t>
+      </w:r>
+      <w:r>
+        <w:t xml:space="preserve">-&gt; </w:t>
+      </w:r>
+      <w:r>
+        <w:t xml:space="preserve">    </w:t>
+      </w:r>
+      <w:r>
+        <w:t>'in'| 'at'| 'from'| 'to'</w:t>
+      </w:r>
+    </w:p>
+    <w:p>
+      <w:pPr>
+        <w:spacing w:line="480" w:lineRule="auto"/>
+        <w:ind w:left="360"/>
+      </w:pPr>
+      <w:r>
+        <w:t>CONNECTIVE_WORD</w:t>
+      </w:r>
+      <w:r>
+        <w:t xml:space="preserve">    </w:t>
+      </w:r>
+      <w:r>
+        <w:t xml:space="preserve">-&gt; </w:t>
+      </w:r>
+      <w:r>
+        <w:t xml:space="preserve">    </w:t>
+      </w:r>
+      <w:r>
+        <w:t>'that'</w:t>
+      </w:r>
+    </w:p>
+    <w:p>
+      <w:pPr>
+        <w:spacing w:line="480" w:lineRule="auto"/>
+        <w:ind w:left="360"/>
+      </w:pPr>
+      <w:r>
+        <w:t>ARTICLE_CONJUNCTION</w:t>
+      </w:r>
+      <w:r>
+        <w:t xml:space="preserve">    </w:t>
+      </w:r>
+      <w:r>
+        <w:t>-&gt;</w:t>
+      </w:r>
+      <w:r>
+        <w:t xml:space="preserve">    </w:t>
+      </w:r>
+      <w:r>
+        <w:t xml:space="preserve"> 'a' | 'and'</w:t>
+      </w:r>
+    </w:p>
+    <w:p>
+      <w:pPr>
+        <w:spacing w:line="480" w:lineRule="auto"/>
+        <w:ind w:left="360"/>
+      </w:pPr>
+      <w:r>
+        <w:t>PAYMENT_TYPE</w:t>
+      </w:r>
+      <w:r>
+        <w:t xml:space="preserve">    </w:t>
+      </w:r>
+      <w:r>
+        <w:t>-&gt;</w:t>
+      </w:r>
+      <w:r>
+        <w:t xml:space="preserve">    </w:t>
+      </w:r>
+      <w:r>
+        <w:t xml:space="preserve"> 'credit card' |'debit card' | 'bank transfer'</w:t>
+      </w:r>
+    </w:p>
+    <w:p>
+      <w:pPr>
+        <w:spacing w:line="480" w:lineRule="auto"/>
+        <w:ind w:left="360"/>
+      </w:pPr>
+      <w:r>
+        <w:t>RESOURCE</w:t>
+      </w:r>
+      <w:r>
+        <w:t xml:space="preserve">    </w:t>
+      </w:r>
+      <w:r>
+        <w:t>-&gt;</w:t>
+      </w:r>
+      <w:r>
+        <w:t xml:space="preserve">    </w:t>
+      </w:r>
+      <w:r>
+        <w:t>'Reservations' | 'Reservation' | 'Tickets' | 'Ticket' | 'tickets' | 'Flights' | 'Flight' | 'Rooms' | 'Room' | 'Hotels' | 'Hotel'</w:t>
+      </w:r>
+    </w:p>
+    <w:p>
+      <w:pPr>
+        <w:spacing w:line="480" w:lineRule="auto"/>
+        <w:ind w:left="360"/>
+      </w:pPr>
+      <w:r>
+        <w:t>CONDITIONS</w:t>
+      </w:r>
+      <w:r>
+        <w:t xml:space="preserve">    </w:t>
+      </w:r>
+      <w:r>
+        <w:t>-&gt;</w:t>
+      </w:r>
+      <w:r>
+        <w:t xml:space="preserve">    </w:t>
+      </w:r>
+      <w:r>
+        <w:t xml:space="preserve"> 'less than' | 'more than' | 'equal to' | 'greater than' | 'if' | 'then'</w:t>
+      </w:r>
+    </w:p>
+    <w:p>
+      <w:pPr>
+        <w:spacing w:line="480" w:lineRule="auto"/>
+        <w:ind w:left="360"/>
+      </w:pPr>
+      <w:r>
+        <w:t>DATE</w:t>
+      </w:r>
+      <w:r>
+        <w:t xml:space="preserve">    -</w:t>
+      </w:r>
+      <w:r>
+        <w:t>&gt;</w:t>
+      </w:r>
+      <w:r>
+        <w:t xml:space="preserve">    </w:t>
+      </w:r>
+      <w:r>
+        <w:t>'Jan' NUMBER, NUMBER | 'Feb' NUMBER, NUMBER | 'Mar' NUMBER, NUMBER | 'Apr' NUMBER, NUMBER | 'May' NUMBER, NUMBER | 'Jun' NUMBER, NUMBER |</w:t>
+      </w:r>
+      <w:r>
+        <w:t xml:space="preserve"> </w:t>
+      </w:r>
+      <w:r>
+        <w:t xml:space="preserve">'Jul' NUMBER, NUMBER | 'Aug' NUMBER, NUMBER | 'Sep' NUMBER, NUMBER | 'Oct' NUMBER, NUMBER | 'Nov' NUMBER, NUMBER | 'Dec' NUMBER, NUMBER </w:t>
+      </w:r>
+    </w:p>
+    <w:p>
+      <w:pPr>
+        <w:spacing w:line="480" w:lineRule="auto"/>
+        <w:ind w:left="360"/>
+      </w:pPr>
+      <w:r>
+        <w:t>START_DATE</w:t>
+      </w:r>
+      <w:r>
+        <w:t xml:space="preserve">    </w:t>
+      </w:r>
+      <w:r>
+        <w:t>-&gt;</w:t>
+      </w:r>
+      <w:r>
+        <w:t xml:space="preserve">    </w:t>
+      </w:r>
+      <w:r>
+        <w:t>DATE</w:t>
+      </w:r>
+    </w:p>
+    <w:p>
+      <w:pPr>
+        <w:spacing w:line="480" w:lineRule="auto"/>
+        <w:ind w:left="360"/>
+      </w:pPr>
+      <w:r>
+        <w:t>END_DATE</w:t>
+      </w:r>
+      <w:r>
+        <w:t xml:space="preserve">    </w:t>
+      </w:r>
+      <w:r>
+        <w:t>-&gt;</w:t>
+      </w:r>
+      <w:r>
+        <w:t xml:space="preserve">    </w:t>
+      </w:r>
+      <w:r>
+        <w:t>DATE</w:t>
+      </w:r>
+    </w:p>
+    <w:p>
+      <w:pPr>
+        <w:spacing w:line="480" w:lineRule="auto"/>
+        <w:ind w:left="360"/>
+      </w:pPr>
+      <w:r>
+        <w:t>TIME</w:t>
+      </w:r>
+      <w:r>
+        <w:t xml:space="preserve">    </w:t>
+      </w:r>
+      <w:r>
+        <w:t>-&gt;</w:t>
+      </w:r>
+      <w:r>
+        <w:t xml:space="preserve">    </w:t>
+      </w:r>
+      <w:r>
+        <w:t>NUMBER:NUMBER 'AM' | NUMBER:NUMBER 'PM' | NUMBER:NUMBER</w:t>
+      </w:r>
+    </w:p>
+    <w:p>
+      <w:pPr>
+        <w:spacing w:line="480" w:lineRule="auto"/>
+        <w:ind w:left="360"/>
+      </w:pPr>
+      <w:r>
+        <w:t>NUMBER</w:t>
+      </w:r>
+      <w:r>
+        <w:t xml:space="preserve">    </w:t>
+      </w:r>
+      <w:r>
+        <w:t>-&gt;</w:t>
+      </w:r>
+      <w:r>
+        <w:t xml:space="preserve">    </w:t>
+      </w:r>
+      <w:r>
+        <w:t xml:space="preserve"> 0 | 1 | 2 | 3 | 4 | 5 | 6 | 7 | 8 | 9</w:t>
+      </w:r>
+    </w:p>
+    <w:p>
+      <w:pPr>
+        <w:spacing w:line="480" w:lineRule="auto"/>
+        <w:ind w:left="360"/>
+      </w:pPr>
+      <w:r>
+        <w:t>MONEY</w:t>
+      </w:r>
+      <w:r>
+        <w:t xml:space="preserve">    </w:t>
+      </w:r>
+      <w:r>
+        <w:t>-&gt;</w:t>
+      </w:r>
+      <w:r>
+        <w:t xml:space="preserve">    </w:t>
+      </w:r>
+      <w:r>
+        <w:t>'$' NUMBER | '$' NUMBER.NUMBER</w:t>
+      </w:r>
+    </w:p>
+    <w:p>
+      <w:pPr>
+        <w:spacing w:line="480" w:lineRule="auto"/>
+        <w:ind w:left="360"/>
+        <w:rPr>
+          <w:lang w:val="pt-BR"/>
+        </w:rPr>
+      </w:pPr>
+      <w:r>
+        <w:rPr>
+          <w:lang w:val="pt-BR"/>
+        </w:rPr>
+        <w:t>USERNAME</w:t>
+      </w:r>
+      <w:r>
+        <w:rPr>
+          <w:lang w:val="pt-BR"/>
+        </w:rPr>
+        <w:t xml:space="preserve">    </w:t>
+      </w:r>
+      <w:r>
+        <w:rPr>
+          <w:lang w:val="pt-BR"/>
+        </w:rPr>
+        <w:t>-&gt;</w:t>
+      </w:r>
+      <w:r>
+        <w:rPr>
+          <w:lang w:val="pt-BR"/>
+        </w:rPr>
+        <w:t xml:space="preserve">    </w:t>
+      </w:r>
+      <w:r>
+        <w:rPr>
+          <w:lang w:val="pt-BR"/>
+        </w:rPr>
+        <w:t>CHAR CHAR CHAR'_'CHAR CHAR CHAR</w:t>
+      </w:r>
+    </w:p>
+    <w:p>
+      <w:pPr>
+        <w:spacing w:line="480" w:lineRule="auto"/>
+        <w:ind w:left="360"/>
+        <w:rPr>
+          <w:lang w:val="pt-BR"/>
+        </w:rPr>
+      </w:pPr>
+      <w:r>
+        <w:rPr>
+          <w:lang w:val="pt-BR"/>
+        </w:rPr>
+        <w:t>CHAR</w:t>
+      </w:r>
+      <w:r>
+        <w:rPr>
+          <w:lang w:val="pt-BR"/>
+        </w:rPr>
+        <w:t xml:space="preserve">    </w:t>
+      </w:r>
+      <w:r>
+        <w:rPr>
+          <w:lang w:val="pt-BR"/>
+        </w:rPr>
+        <w:t xml:space="preserve">-&gt; </w:t>
+      </w:r>
+      <w:r>
+        <w:rPr>
+          <w:lang w:val="pt-BR"/>
+        </w:rPr>
+        <w:t xml:space="preserve">    </w:t>
+      </w:r>
+      <w:r>
+        <w:rPr>
+          <w:lang w:val="pt-BR"/>
+        </w:rPr>
+        <w:t>'a' | 'b' | 'c' | 'd' | 'e' | 'f' | 'g' | 'h' | 'i' | 'j' | 'k' | 'l' | 'm' | 'n' | 'o' | 'p' | 'q' | 'r' | 's' | 't' | 'u' | 'v' | 'w' | 'x' | 'y' | 'z'</w:t>
+      </w:r>
+    </w:p>
+    <w:p>
+      <w:pPr>
+        <w:spacing w:line="480" w:lineRule="auto"/>
+        <w:ind w:left="360"/>
+      </w:pPr>
+      <w:r>
+        <w:t>DEPARTURE</w:t>
+      </w:r>
+      <w:r>
+        <w:t xml:space="preserve">    </w:t>
+      </w:r>
+      <w:r>
+        <w:t>-&gt;</w:t>
+      </w:r>
+      <w:r>
+        <w:t xml:space="preserve">    </w:t>
+      </w:r>
+      <w:r>
+        <w:t xml:space="preserve"> departure</w:t>
+      </w:r>
+    </w:p>
+    <w:p>
+      <w:pPr>
+        <w:spacing w:line="480" w:lineRule="auto"/>
+        <w:ind w:left="360"/>
+      </w:pPr>
+      <w:r>
+        <w:t>ARRIVAL</w:t>
+      </w:r>
+      <w:r>
+        <w:t xml:space="preserve">    </w:t>
+      </w:r>
+      <w:r>
+        <w:t>-&gt;</w:t>
+      </w:r>
+      <w:r>
+        <w:t xml:space="preserve">    </w:t>
+      </w:r>
+      <w:r>
+        <w:t>arrival</w:t>
+      </w:r>
+    </w:p>
+    <w:p>
+      <w:pPr>
+        <w:spacing w:line="480" w:lineRule="auto"/>
+        <w:ind w:left="360"/>
+      </w:pPr>
+      <w:r>
+        <w:t>LOCATION</w:t>
+      </w:r>
+      <w:r>
+        <w:t xml:space="preserve">    </w:t>
+      </w:r>
+      <w:r>
+        <w:t>-&gt;</w:t>
+      </w:r>
+      <w:r>
+        <w:t xml:space="preserve">    </w:t>
+      </w:r>
+      <w:r>
+        <w:t>location</w:t>
+      </w:r>
+    </w:p>
+    <w:p>
+      <w:pPr>
+        <w:spacing w:line="480" w:lineRule="auto"/>
+        <w:ind w:left="360"/>
+      </w:pPr>
+      <w:r>
+        <w:t>SERVICE</w:t>
+      </w:r>
+      <w:r>
+        <w:t xml:space="preserve">    </w:t>
+      </w:r>
+      <w:r>
+        <w:t>-&gt;</w:t>
+      </w:r>
+      <w:r>
+        <w:t xml:space="preserve">    </w:t>
+      </w:r>
+      <w:r>
+        <w:t xml:space="preserve"> service</w:t>
+      </w:r>
+    </w:p>
+    <w:p>
+      <w:pPr>
+        <w:spacing w:line="480" w:lineRule="auto"/>
+        <w:ind w:left="360"/>
+      </w:pPr>
+      <w:r>
+        <w:t>SYMBOL</w:t>
+      </w:r>
+      <w:r>
+        <w:t xml:space="preserve">    </w:t>
+      </w:r>
+      <w:r>
+        <w:t>-&gt;</w:t>
+      </w:r>
+      <w:r>
+        <w:t xml:space="preserve">    </w:t>
+      </w:r>
+      <w:r>
+        <w:t xml:space="preserve"> '.' | '?'</w:t>
+      </w:r>
+    </w:p>
+    <w:p>
+      <w:pPr>
+        <w:spacing w:line="480" w:lineRule="auto"/>
+      </w:pPr>
       <w:r>
         <w:br/>
       </w:r>
@@ -978,9 +1853,14 @@
         </w:rPr>
         <w:t>.</w:t>
       </w:r>
-      <w:r>
-        <w:br/>
-      </w:r>
+    </w:p>
+    <w:p>
+      <w:pPr>
+        <w:spacing w:line="480" w:lineRule="auto"/>
+        <w:rPr>
+          <w:lang w:val="en-US"/>
+        </w:rPr>
+      </w:pPr>
     </w:p>
     <w:p>
       <w:pPr>
@@ -1505,14 +2385,35 @@
         </w:numPr>
         <w:spacing w:line="480" w:lineRule="auto"/>
         <w:rPr>
-          <w:lang w:val="en-US"/>
-        </w:rPr>
-      </w:pPr>
-      <w:r>
-        <w:rPr>
-          <w:lang w:val="en-US"/>
-        </w:rPr>
-        <w:t>action_keywords = ['List', 'Book a', 'Confirm a', 'Pay', 'Cancel a', 'Reserve a', 'How many', 'Duration of']</w:t>
+          <w:b/>
+          <w:bCs/>
+          <w:lang w:val="en-US"/>
+        </w:rPr>
+      </w:pPr>
+      <w:r>
+        <w:rPr>
+          <w:lang w:val="en-US"/>
+        </w:rPr>
+        <w:t>t_ACTION_KEYWORD = r'\b(?:' + r'|'.join(action_keywords) + r')\b'</w:t>
+      </w:r>
+    </w:p>
+    <w:p>
+      <w:pPr>
+        <w:pStyle w:val="ListParagraph"/>
+        <w:numPr>
+          <w:ilvl w:val="0"/>
+          <w:numId w:val="4"/>
+        </w:numPr>
+        <w:spacing w:line="480" w:lineRule="auto"/>
+        <w:rPr>
+          <w:lang w:val="en-US"/>
+        </w:rPr>
+      </w:pPr>
+      <w:r>
+        <w:rPr>
+          <w:lang w:val="en-US"/>
+        </w:rPr>
+        <w:t>CONTEXT_KEYWORD</w:t>
       </w:r>
     </w:p>
     <w:p>
@@ -1524,29 +2425,15 @@
         </w:numPr>
         <w:spacing w:line="480" w:lineRule="auto"/>
         <w:rPr>
-          <w:b/>
-          <w:bCs/>
-          <w:lang w:val="en-US"/>
-        </w:rPr>
-      </w:pPr>
-      <w:r>
-        <w:rPr>
-          <w:lang w:val="en-US"/>
-        </w:rPr>
-        <w:t>t_ACTION_KEYWORD = r'\b(?:' + r'|'.join(action_keywords) + r')\b'</w:t>
-      </w:r>
-    </w:p>
-    <w:p>
-      <w:pPr>
-        <w:pStyle w:val="ListParagraph"/>
-        <w:spacing w:line="480" w:lineRule="auto"/>
-        <w:ind w:left="1800"/>
-        <w:rPr>
-          <w:b/>
-          <w:bCs/>
-          <w:lang w:val="en-US"/>
-        </w:rPr>
-      </w:pPr>
+          <w:lang w:val="en-US"/>
+        </w:rPr>
+      </w:pPr>
+      <w:r>
+        <w:rPr>
+          <w:lang w:val="en-US"/>
+        </w:rPr>
+        <w:t>t_CONTEXT_KEYWORD = r'\b(?:' + r'|'.join(context_keywords) + r')\b'</w:t>
+      </w:r>
     </w:p>
     <w:p>
       <w:pPr>
@@ -1564,8 +2451,7 @@
         <w:rPr>
           <w:lang w:val="en-US"/>
         </w:rPr>
-        <w:lastRenderedPageBreak/>
-        <w:t>CONTEXT_KEYWORD</w:t>
+        <w:t>LOCATION_MARKER</w:t>
       </w:r>
     </w:p>
     <w:p>
@@ -1584,13 +2470,26 @@
         <w:rPr>
           <w:lang w:val="en-US"/>
         </w:rPr>
-        <w:t>context_keywords = ['on', 'For', 'Schedule', 'are there', 'Returning',</w:t>
-      </w:r>
-      <w:r>
-        <w:rPr>
-          <w:lang w:val="en-US"/>
-        </w:rPr>
-        <w:t xml:space="preserve"> 'cost']</w:t>
+        <w:t>t_LOCATION_MARKER = r'\b(?:' + r'|'.join(location_markers) + r')\b'</w:t>
+      </w:r>
+    </w:p>
+    <w:p>
+      <w:pPr>
+        <w:pStyle w:val="ListParagraph"/>
+        <w:numPr>
+          <w:ilvl w:val="0"/>
+          <w:numId w:val="4"/>
+        </w:numPr>
+        <w:spacing w:line="480" w:lineRule="auto"/>
+        <w:rPr>
+          <w:lang w:val="en-US"/>
+        </w:rPr>
+      </w:pPr>
+      <w:r>
+        <w:rPr>
+          <w:lang w:val="en-US"/>
+        </w:rPr>
+        <w:t>CONNECTIVE_WORD</w:t>
       </w:r>
     </w:p>
     <w:p>
@@ -1609,7 +2508,7 @@
         <w:rPr>
           <w:lang w:val="en-US"/>
         </w:rPr>
-        <w:t>t_CONTEXT_KEYWORD = r'\b(?:' + r'|'.join(context_keywords) + r')\b'</w:t>
+        <w:t>t_CONNECTIVE_WORD = r'\b(?:' + r'|'.join(connective_words) + r')\b'</w:t>
       </w:r>
     </w:p>
     <w:p>
@@ -1628,7 +2527,7 @@
         <w:rPr>
           <w:lang w:val="en-US"/>
         </w:rPr>
-        <w:t>LOCATION_MARKER</w:t>
+        <w:t>DATE</w:t>
       </w:r>
     </w:p>
     <w:p>
@@ -1647,7 +2546,26 @@
         <w:rPr>
           <w:lang w:val="en-US"/>
         </w:rPr>
-        <w:t>location_markers = ['in', 'at', 'from', 'to']</w:t>
+        <w:t>t_DATE = r'(?&lt;=\bon\s)((?!\b(?:in|at|from|to)\b).)+?(?=\.)'</w:t>
+      </w:r>
+    </w:p>
+    <w:p>
+      <w:pPr>
+        <w:pStyle w:val="ListParagraph"/>
+        <w:numPr>
+          <w:ilvl w:val="0"/>
+          <w:numId w:val="4"/>
+        </w:numPr>
+        <w:spacing w:line="480" w:lineRule="auto"/>
+        <w:rPr>
+          <w:lang w:val="en-US"/>
+        </w:rPr>
+      </w:pPr>
+      <w:r>
+        <w:rPr>
+          <w:lang w:val="en-US"/>
+        </w:rPr>
+        <w:t>START_DATE</w:t>
       </w:r>
     </w:p>
     <w:p>
@@ -1666,8 +2584,36 @@
         <w:rPr>
           <w:lang w:val="en-US"/>
         </w:rPr>
-        <w:t>t_LOCATION_MARKER = r'\b(?:' + r'|'.join(location_markers) + r')\b'</w:t>
-      </w:r>
+        <w:t>t_START_DATE =</w:t>
+      </w:r>
+      <w:r>
+        <w:rPr>
+          <w:lang w:val="en-US"/>
+        </w:rPr>
+        <w:t xml:space="preserve"> </w:t>
+      </w:r>
+      <w:r>
+        <w:rPr>
+          <w:lang w:val="en-US"/>
+        </w:rPr>
+        <w:t>r'(?&lt;=\bfrom\b\s).+?(?=\s\bto\b)|(?&lt;=\bon\b\s).+?(?=\s\bat\b)'</w:t>
+      </w:r>
+    </w:p>
+    <w:p>
+      <w:pPr>
+        <w:spacing w:line="480" w:lineRule="auto"/>
+        <w:rPr>
+          <w:lang w:val="en-US"/>
+        </w:rPr>
+      </w:pPr>
+    </w:p>
+    <w:p>
+      <w:pPr>
+        <w:spacing w:line="480" w:lineRule="auto"/>
+        <w:rPr>
+          <w:lang w:val="en-US"/>
+        </w:rPr>
+      </w:pPr>
     </w:p>
     <w:p>
       <w:pPr>
@@ -1685,7 +2631,8 @@
         <w:rPr>
           <w:lang w:val="en-US"/>
         </w:rPr>
-        <w:t>CONNECTIVE_WORD</w:t>
+        <w:lastRenderedPageBreak/>
+        <w:t>END_DATE</w:t>
       </w:r>
     </w:p>
     <w:p>
@@ -1704,7 +2651,68 @@
         <w:rPr>
           <w:lang w:val="en-US"/>
         </w:rPr>
-        <w:t>connective_words = ['that']</w:t>
+        <w:t>t_END_DATE = r'(?&lt;=\breturning on\s).+?(?=\s(?:at)\b)|' \</w:t>
+      </w:r>
+    </w:p>
+    <w:p>
+      <w:pPr>
+        <w:spacing w:line="480" w:lineRule="auto"/>
+        <w:ind w:left="2880"/>
+        <w:rPr>
+          <w:lang w:val="en-US"/>
+        </w:rPr>
+      </w:pPr>
+      <w:r>
+        <w:rPr>
+          <w:lang w:val="en-US"/>
+        </w:rPr>
+        <w:t xml:space="preserve">         </w:t>
+      </w:r>
+      <w:r>
+        <w:rPr>
+          <w:lang w:val="en-US"/>
+        </w:rPr>
+        <w:t xml:space="preserve"> r'(?&lt;=\bto\s).+?(?=\s(?:for)\b)|' \</w:t>
+      </w:r>
+    </w:p>
+    <w:p>
+      <w:pPr>
+        <w:spacing w:line="480" w:lineRule="auto"/>
+        <w:ind w:left="2880"/>
+        <w:rPr>
+          <w:lang w:val="en-US"/>
+        </w:rPr>
+      </w:pPr>
+      <w:r>
+        <w:rPr>
+          <w:lang w:val="en-US"/>
+        </w:rPr>
+        <w:t xml:space="preserve">          </w:t>
+      </w:r>
+      <w:r>
+        <w:rPr>
+          <w:lang w:val="en-US"/>
+        </w:rPr>
+        <w:t>r'(?&lt;=\bto\s).+?(?=\.)'</w:t>
+      </w:r>
+    </w:p>
+    <w:p>
+      <w:pPr>
+        <w:pStyle w:val="ListParagraph"/>
+        <w:numPr>
+          <w:ilvl w:val="0"/>
+          <w:numId w:val="4"/>
+        </w:numPr>
+        <w:spacing w:line="480" w:lineRule="auto"/>
+        <w:rPr>
+          <w:lang w:val="en-US"/>
+        </w:rPr>
+      </w:pPr>
+      <w:r>
+        <w:rPr>
+          <w:lang w:val="en-US"/>
+        </w:rPr>
+        <w:t>NUMBER</w:t>
       </w:r>
     </w:p>
     <w:p>
@@ -1723,7 +2731,7 @@
         <w:rPr>
           <w:lang w:val="en-US"/>
         </w:rPr>
-        <w:t>t_CONNECTIVE_WORD = r'\b(?:' + r'|'.join(connective_words) + r')\b'</w:t>
+        <w:t>t_NUMBER = r'\b\d+\b'</w:t>
       </w:r>
     </w:p>
     <w:p>
@@ -1742,7 +2750,7 @@
         <w:rPr>
           <w:lang w:val="en-US"/>
         </w:rPr>
-        <w:t>DATE</w:t>
+        <w:t>SYMBOL</w:t>
       </w:r>
     </w:p>
     <w:p>
@@ -1761,7 +2769,7 @@
         <w:rPr>
           <w:lang w:val="en-US"/>
         </w:rPr>
-        <w:t>t_DATE = r'(?&lt;=\bon\s)((?!\b(?:in|at|from|to)\b).)+?(?=\.)'</w:t>
+        <w:t>t_SYMBOL = r'\.+(?=[ \t]*$)|,|:'</w:t>
       </w:r>
     </w:p>
     <w:p>
@@ -1780,7 +2788,7 @@
         <w:rPr>
           <w:lang w:val="en-US"/>
         </w:rPr>
-        <w:t>START_DATE</w:t>
+        <w:t>MONEY</w:t>
       </w:r>
     </w:p>
     <w:p>
@@ -1799,19 +2807,7 @@
         <w:rPr>
           <w:lang w:val="en-US"/>
         </w:rPr>
-        <w:t>t_START_DATE =</w:t>
-      </w:r>
-      <w:r>
-        <w:rPr>
-          <w:lang w:val="en-US"/>
-        </w:rPr>
-        <w:t xml:space="preserve"> </w:t>
-      </w:r>
-      <w:r>
-        <w:rPr>
-          <w:lang w:val="en-US"/>
-        </w:rPr>
-        <w:t>r'(?&lt;=\bfrom\b\s).+?(?=\s\bto\b)|(?&lt;=\bon\b\s).+?(?=\s\bat\b)'</w:t>
+        <w:t>t_MONEY = r'\$\d+(\.\d+)?'</w:t>
       </w:r>
     </w:p>
     <w:p>
@@ -1830,7 +2826,7 @@
         <w:rPr>
           <w:lang w:val="en-US"/>
         </w:rPr>
-        <w:t>END_DATE</w:t>
+        <w:t>RESOURCE</w:t>
       </w:r>
     </w:p>
     <w:p>
@@ -1849,49 +2845,19 @@
         <w:rPr>
           <w:lang w:val="en-US"/>
         </w:rPr>
-        <w:t>t_END_DATE = r'(?&lt;=\breturning on\s).+?(?=\s(?:at)\b)|' \</w:t>
-      </w:r>
-    </w:p>
-    <w:p>
-      <w:pPr>
-        <w:spacing w:line="480" w:lineRule="auto"/>
-        <w:ind w:left="2880"/>
-        <w:rPr>
-          <w:lang w:val="en-US"/>
-        </w:rPr>
-      </w:pPr>
-      <w:r>
-        <w:rPr>
-          <w:lang w:val="en-US"/>
-        </w:rPr>
-        <w:t xml:space="preserve">         </w:t>
-      </w:r>
-      <w:r>
-        <w:rPr>
-          <w:lang w:val="en-US"/>
-        </w:rPr>
-        <w:t xml:space="preserve"> r'(?&lt;=\bto\s).+?(?=\s(?:for)\b)|' \</w:t>
-      </w:r>
-    </w:p>
-    <w:p>
-      <w:pPr>
-        <w:spacing w:line="480" w:lineRule="auto"/>
-        <w:ind w:left="2880"/>
-        <w:rPr>
-          <w:lang w:val="en-US"/>
-        </w:rPr>
-      </w:pPr>
-      <w:r>
-        <w:rPr>
-          <w:lang w:val="en-US"/>
-        </w:rPr>
-        <w:t xml:space="preserve">          </w:t>
-      </w:r>
-      <w:r>
-        <w:rPr>
-          <w:lang w:val="en-US"/>
-        </w:rPr>
-        <w:t>r'(?&lt;=\bto\s).+?(?=\.)'</w:t>
+        <w:t>t_RESOURCE =</w:t>
+      </w:r>
+      <w:r>
+        <w:rPr>
+          <w:lang w:val="en-US"/>
+        </w:rPr>
+        <w:t xml:space="preserve"> </w:t>
+      </w:r>
+      <w:r>
+        <w:rPr>
+          <w:lang w:val="en-US"/>
+        </w:rPr>
+        <w:t>r'Reservations|Reservation|Tickets|Ticket|tickets|Flights|Flight|Rooms|Room|Hotels|Hotel'</w:t>
       </w:r>
     </w:p>
     <w:p>
@@ -1910,7 +2876,7 @@
         <w:rPr>
           <w:lang w:val="en-US"/>
         </w:rPr>
-        <w:t>NUMBER</w:t>
+        <w:t>CONDITIONS</w:t>
       </w:r>
     </w:p>
     <w:p>
@@ -1929,7 +2895,7 @@
         <w:rPr>
           <w:lang w:val="en-US"/>
         </w:rPr>
-        <w:t>t_NUMBER = r'\b\d+\b'</w:t>
+        <w:t>t_CONDITIONS = r'\b(?:less than|more than|equal to|greater than|if|then)\b'</w:t>
       </w:r>
     </w:p>
     <w:p>
@@ -1948,7 +2914,7 @@
         <w:rPr>
           <w:lang w:val="en-US"/>
         </w:rPr>
-        <w:t>SYMBOL</w:t>
+        <w:t>TIME</w:t>
       </w:r>
     </w:p>
     <w:p>
@@ -1967,7 +2933,7 @@
         <w:rPr>
           <w:lang w:val="en-US"/>
         </w:rPr>
-        <w:t>t_SYMBOL = r'\.+(?=[ \t]*$)|,|:'</w:t>
+        <w:t>t_TIME = r'\b(?:([0-9])?[0-9]):[0-9][0-9]\s*(?:AM|PM)\b'</w:t>
       </w:r>
     </w:p>
     <w:p>
@@ -1986,7 +2952,7 @@
         <w:rPr>
           <w:lang w:val="en-US"/>
         </w:rPr>
-        <w:t>MONEY</w:t>
+        <w:t>USERNAME</w:t>
       </w:r>
     </w:p>
     <w:p>
@@ -2005,7 +2971,7 @@
         <w:rPr>
           <w:lang w:val="en-US"/>
         </w:rPr>
-        <w:t>t_MONEY = r'\$\d+(\.\d+)?'</w:t>
+        <w:t>t_USERNAME = r'(?&lt;=\bfor\b\s)[A-Za-z0-9_]+'</w:t>
       </w:r>
     </w:p>
     <w:p>
@@ -2024,7 +2990,7 @@
         <w:rPr>
           <w:lang w:val="en-US"/>
         </w:rPr>
-        <w:t>RESOURCE</w:t>
+        <w:t>DEPARTURE</w:t>
       </w:r>
     </w:p>
     <w:p>
@@ -2043,19 +3009,7 @@
         <w:rPr>
           <w:lang w:val="en-US"/>
         </w:rPr>
-        <w:t>t_RESOURCE =</w:t>
-      </w:r>
-      <w:r>
-        <w:rPr>
-          <w:lang w:val="en-US"/>
-        </w:rPr>
-        <w:t xml:space="preserve"> </w:t>
-      </w:r>
-      <w:r>
-        <w:rPr>
-          <w:lang w:val="en-US"/>
-        </w:rPr>
-        <w:t>r'Reservations|Reservation|Tickets|Ticket|tickets|Flights|Flight|Rooms|Room|Hotels|Hotel'</w:t>
+        <w:t>t_DEPARTURE = r'(?&lt;=\bfrom\b\s)([a-zA-Z\s]+?)(?=\s\band\b)|(?&lt;=\bFrom\b\s)([a-zA-Z\s]+)(?=\s\bTo\b)|(?&lt;=\bFrom\b\s)([a-zA-Z\s]+)(?=\s\bThat\b)|(?&lt;=\bFrom\b\s)([a-zA-Z\s]+)(?=\s*\.)|(?&lt;=\bFrom\b\s)([a-zA-Z\s]+)(?=\s\b(?:' + r'|'.join(all_keywords) + r')\b)'</w:t>
       </w:r>
     </w:p>
     <w:p>
@@ -2074,7 +3028,7 @@
         <w:rPr>
           <w:lang w:val="en-US"/>
         </w:rPr>
-        <w:t>CONDITIONS</w:t>
+        <w:t>ARRIVAL</w:t>
       </w:r>
     </w:p>
     <w:p>
@@ -2093,7 +3047,48 @@
         <w:rPr>
           <w:lang w:val="en-US"/>
         </w:rPr>
-        <w:t>t_CONDITIONS = r'\b(?:less than|more than|equal to|greater than|if|then)\b'</w:t>
+        <w:t>t_ARRIVAL = r'(?&lt;=\bTo\b\s)([a-zA-Z\s]+?)(?=\s\bFrom\b)|'\</w:t>
+      </w:r>
+    </w:p>
+    <w:p>
+      <w:pPr>
+        <w:spacing w:line="480" w:lineRule="auto"/>
+        <w:ind w:left="1440"/>
+        <w:rPr>
+          <w:lang w:val="pt-BR"/>
+        </w:rPr>
+      </w:pPr>
+      <w:r>
+        <w:rPr>
+          <w:lang w:val="pt-BR"/>
+        </w:rPr>
+        <w:t xml:space="preserve">                              </w:t>
+      </w:r>
+      <w:r>
+        <w:rPr>
+          <w:lang w:val="pt-BR"/>
+        </w:rPr>
+        <w:t xml:space="preserve"> r'(?&lt;=\bTo\b\s)([a-zA-Z\s]+?)(?=\s*\.)|'\</w:t>
+      </w:r>
+    </w:p>
+    <w:p>
+      <w:pPr>
+        <w:spacing w:line="480" w:lineRule="auto"/>
+        <w:rPr>
+          <w:lang w:val="en-US"/>
+        </w:rPr>
+      </w:pPr>
+      <w:r>
+        <w:rPr>
+          <w:lang w:val="pt-BR"/>
+        </w:rPr>
+        <w:t xml:space="preserve">                                                       </w:t>
+      </w:r>
+      <w:r>
+        <w:rPr>
+          <w:lang w:val="en-US"/>
+        </w:rPr>
+        <w:t>r'(?&lt;=\bTo\b\s)([a-zA-Z\s]+?)(?=\s\b(?:' + r'|'.join(all_keywords) + r')\b)'</w:t>
       </w:r>
     </w:p>
     <w:p>
@@ -2112,7 +3107,7 @@
         <w:rPr>
           <w:lang w:val="en-US"/>
         </w:rPr>
-        <w:t>TIME</w:t>
+        <w:t>LOCATION</w:t>
       </w:r>
     </w:p>
     <w:p>
@@ -2131,7 +3126,28 @@
         <w:rPr>
           <w:lang w:val="en-US"/>
         </w:rPr>
-        <w:t>t_TIME = r'\b(?:([0-9])?[0-9]):[0-9][0-9]\s*(?:AM|PM)\b'</w:t>
+        <w:t>t_LOCATION = r'(?&lt;=\bin\b\s)([a-zA-Z\s]+?)(?=\s\b(?:' + r'|'.join(all_keywords) + r')\b)|'\</w:t>
+      </w:r>
+    </w:p>
+    <w:p>
+      <w:pPr>
+        <w:spacing w:line="480" w:lineRule="auto"/>
+        <w:ind w:left="2880"/>
+        <w:rPr>
+          <w:lang w:val="en-US"/>
+        </w:rPr>
+      </w:pPr>
+      <w:r>
+        <w:rPr>
+          <w:lang w:val="en-US"/>
+        </w:rPr>
+        <w:t xml:space="preserve">         </w:t>
+      </w:r>
+      <w:r>
+        <w:rPr>
+          <w:lang w:val="en-US"/>
+        </w:rPr>
+        <w:t xml:space="preserve"> r'(?&lt;=\bin\b\s)([a-zA-Z\s]+?)(?=\s*\.)'</w:t>
       </w:r>
     </w:p>
     <w:p>
@@ -2150,7 +3166,7 @@
         <w:rPr>
           <w:lang w:val="en-US"/>
         </w:rPr>
-        <w:t>USERNAME</w:t>
+        <w:t>SERVICE</w:t>
       </w:r>
     </w:p>
     <w:p>
@@ -2169,7 +3185,71 @@
         <w:rPr>
           <w:lang w:val="en-US"/>
         </w:rPr>
-        <w:t>t_USERNAME = r'(?&lt;=\bfor\b\s)[A-Za-z0-9_]+'</w:t>
+        <w:t>t_SERVICE = r'(?&lt;=\ba\s)(?!(?:' + r'|'.join(all_keywords) + r')\b)([A-Za-z]+(?:\s[A-Za-z]+)?)(?=\s(?:' + t_RESOURCE + r')\b)|'\</w:t>
+      </w:r>
+    </w:p>
+    <w:p>
+      <w:pPr>
+        <w:spacing w:line="480" w:lineRule="auto"/>
+        <w:ind w:left="2880"/>
+        <w:rPr>
+          <w:lang w:val="en-US"/>
+        </w:rPr>
+      </w:pPr>
+      <w:r>
+        <w:rPr>
+          <w:lang w:val="en-US"/>
+        </w:rPr>
+        <w:t xml:space="preserve">      </w:t>
+      </w:r>
+      <w:r>
+        <w:rPr>
+          <w:lang w:val="en-US"/>
+        </w:rPr>
+        <w:t>r'(?&lt;=\bList\s)([A-Za-z]+(?:\s[A-Za-z]+)?)(?=\s\bSchedule\b)|'\</w:t>
+      </w:r>
+    </w:p>
+    <w:p>
+      <w:pPr>
+        <w:spacing w:line="480" w:lineRule="auto"/>
+        <w:ind w:left="2880"/>
+        <w:rPr>
+          <w:lang w:val="pt-BR"/>
+        </w:rPr>
+      </w:pPr>
+      <w:r>
+        <w:rPr>
+          <w:lang w:val="en-US"/>
+        </w:rPr>
+        <w:t xml:space="preserve">      </w:t>
+      </w:r>
+      <w:r>
+        <w:rPr>
+          <w:lang w:val="pt-BR"/>
+        </w:rPr>
+        <w:t>r'(?&lt;=\bfor\s)([A-Za-z]+(?:\s[A-Za-z]+)?)(?=\s\bfor\b)|'\</w:t>
+      </w:r>
+    </w:p>
+    <w:p>
+      <w:pPr>
+        <w:pStyle w:val="ListParagraph"/>
+        <w:spacing w:line="480" w:lineRule="auto"/>
+        <w:ind w:left="2520" w:firstLine="360"/>
+        <w:rPr>
+          <w:lang w:val="en-US"/>
+        </w:rPr>
+      </w:pPr>
+      <w:r>
+        <w:rPr>
+          <w:lang w:val="pt-BR"/>
+        </w:rPr>
+        <w:t xml:space="preserve">      </w:t>
+      </w:r>
+      <w:r>
+        <w:rPr>
+          <w:lang w:val="en-US"/>
+        </w:rPr>
+        <w:t>r'(?&lt;=\bat\s)([A-Za-z]+(?:\s[A-Za-z]+)?)(?=\s(?:From|from)\b)'</w:t>
       </w:r>
     </w:p>
     <w:p>
@@ -2188,8 +3268,19 @@
         <w:rPr>
           <w:lang w:val="en-US"/>
         </w:rPr>
-        <w:lastRenderedPageBreak/>
-        <w:t>DEPARTURE</w:t>
+        <w:t>ARTICLE_CONJU</w:t>
+      </w:r>
+      <w:r>
+        <w:rPr>
+          <w:lang w:val="en-US"/>
+        </w:rPr>
+        <w:t>N</w:t>
+      </w:r>
+      <w:r>
+        <w:rPr>
+          <w:lang w:val="en-US"/>
+        </w:rPr>
+        <w:t>CTION</w:t>
       </w:r>
     </w:p>
     <w:p>
@@ -2208,286 +3299,48 @@
         <w:rPr>
           <w:lang w:val="en-US"/>
         </w:rPr>
-        <w:t>t_DEPARTURE = r'(?&lt;=\bfrom\b\s)([a-zA-Z\s]+?)(?=\s\band\b)|(?&lt;=\bFrom\b\s)([a-zA-Z\s]+)(?=\s\bTo\b)|(?&lt;=\bFrom\b\s)([a-zA-Z\s]+)(?=\s\bThat\b)|(?&lt;=\bFrom\b\s)([a-zA-Z\s]+)(?=\s*\.)|(?&lt;=\bFrom\b\s)([a-zA-Z\s]+)(?=\s\b(?:' + r'|'.join(all_keywords) + r')\b)'</w:t>
-      </w:r>
-    </w:p>
-    <w:p>
-      <w:pPr>
-        <w:pStyle w:val="ListParagraph"/>
-        <w:numPr>
-          <w:ilvl w:val="0"/>
-          <w:numId w:val="4"/>
-        </w:numPr>
-        <w:spacing w:line="480" w:lineRule="auto"/>
-        <w:rPr>
-          <w:lang w:val="en-US"/>
-        </w:rPr>
-      </w:pPr>
-      <w:r>
-        <w:rPr>
-          <w:lang w:val="en-US"/>
-        </w:rPr>
-        <w:t>ARRIVAL</w:t>
-      </w:r>
-    </w:p>
-    <w:p>
-      <w:pPr>
-        <w:pStyle w:val="ListParagraph"/>
-        <w:numPr>
-          <w:ilvl w:val="1"/>
-          <w:numId w:val="4"/>
-        </w:numPr>
-        <w:spacing w:line="480" w:lineRule="auto"/>
-        <w:rPr>
-          <w:lang w:val="en-US"/>
-        </w:rPr>
-      </w:pPr>
-      <w:r>
-        <w:rPr>
-          <w:lang w:val="en-US"/>
-        </w:rPr>
-        <w:t>t_ARRIVAL = r'(?&lt;=\bTo\b\s)([a-zA-Z\s]+?)(?=\s\bFrom\b)|'\</w:t>
-      </w:r>
-    </w:p>
-    <w:p>
-      <w:pPr>
-        <w:spacing w:line="480" w:lineRule="auto"/>
-        <w:ind w:left="1440"/>
-        <w:rPr>
-          <w:lang w:val="pt-BR"/>
-        </w:rPr>
-      </w:pPr>
-      <w:r>
-        <w:rPr>
-          <w:lang w:val="pt-BR"/>
-        </w:rPr>
-        <w:t xml:space="preserve">                              </w:t>
-      </w:r>
-      <w:r>
-        <w:rPr>
-          <w:lang w:val="pt-BR"/>
-        </w:rPr>
-        <w:t xml:space="preserve"> r'(?&lt;=\bTo\b\s)([a-zA-Z\s]+?)(?=\s*\.)|'\</w:t>
-      </w:r>
-    </w:p>
-    <w:p>
-      <w:pPr>
-        <w:spacing w:line="480" w:lineRule="auto"/>
-        <w:rPr>
-          <w:lang w:val="en-US"/>
-        </w:rPr>
-      </w:pPr>
-      <w:r>
-        <w:rPr>
-          <w:lang w:val="pt-BR"/>
-        </w:rPr>
-        <w:t xml:space="preserve">                                                       </w:t>
-      </w:r>
-      <w:r>
-        <w:rPr>
-          <w:lang w:val="en-US"/>
-        </w:rPr>
-        <w:t>r'(?&lt;=\bTo\b\s)([a-zA-Z\s]+?)(?=\s\b(?:' + r'|'.join(all_keywords) + r')\b)'</w:t>
-      </w:r>
-    </w:p>
-    <w:p>
-      <w:pPr>
-        <w:pStyle w:val="ListParagraph"/>
-        <w:numPr>
-          <w:ilvl w:val="0"/>
-          <w:numId w:val="4"/>
-        </w:numPr>
-        <w:spacing w:line="480" w:lineRule="auto"/>
-        <w:rPr>
-          <w:lang w:val="en-US"/>
-        </w:rPr>
-      </w:pPr>
-      <w:r>
-        <w:rPr>
-          <w:lang w:val="en-US"/>
-        </w:rPr>
-        <w:t>LOCATION</w:t>
-      </w:r>
-    </w:p>
-    <w:p>
-      <w:pPr>
-        <w:pStyle w:val="ListParagraph"/>
-        <w:numPr>
-          <w:ilvl w:val="1"/>
-          <w:numId w:val="4"/>
-        </w:numPr>
-        <w:spacing w:line="480" w:lineRule="auto"/>
-        <w:rPr>
-          <w:lang w:val="en-US"/>
-        </w:rPr>
-      </w:pPr>
-      <w:r>
-        <w:rPr>
-          <w:lang w:val="en-US"/>
-        </w:rPr>
-        <w:t>t_LOCATION = r'(?&lt;=\bin\b\s)([a-zA-Z\s]+?)(?=\s\b(?:' + r'|'.join(all_keywords) + r')\b)|'\</w:t>
-      </w:r>
-    </w:p>
-    <w:p>
-      <w:pPr>
-        <w:spacing w:line="480" w:lineRule="auto"/>
-        <w:ind w:left="2880"/>
-        <w:rPr>
-          <w:lang w:val="en-US"/>
-        </w:rPr>
-      </w:pPr>
-      <w:r>
-        <w:rPr>
-          <w:lang w:val="en-US"/>
-        </w:rPr>
-        <w:t xml:space="preserve">         </w:t>
-      </w:r>
-      <w:r>
-        <w:rPr>
-          <w:lang w:val="en-US"/>
-        </w:rPr>
-        <w:t xml:space="preserve"> r'(?&lt;=\bin\b\s)([a-zA-Z\s]+?)(?=\s*\.)'</w:t>
-      </w:r>
-    </w:p>
-    <w:p>
-      <w:pPr>
-        <w:pStyle w:val="ListParagraph"/>
-        <w:numPr>
-          <w:ilvl w:val="0"/>
-          <w:numId w:val="4"/>
-        </w:numPr>
-        <w:spacing w:line="480" w:lineRule="auto"/>
-        <w:rPr>
-          <w:lang w:val="en-US"/>
-        </w:rPr>
-      </w:pPr>
-      <w:r>
-        <w:rPr>
-          <w:lang w:val="en-US"/>
-        </w:rPr>
-        <w:t>SERVICE</w:t>
-      </w:r>
-    </w:p>
-    <w:p>
-      <w:pPr>
-        <w:pStyle w:val="ListParagraph"/>
-        <w:numPr>
-          <w:ilvl w:val="1"/>
-          <w:numId w:val="4"/>
-        </w:numPr>
-        <w:spacing w:line="480" w:lineRule="auto"/>
-        <w:rPr>
-          <w:lang w:val="en-US"/>
-        </w:rPr>
-      </w:pPr>
-      <w:r>
-        <w:rPr>
-          <w:lang w:val="en-US"/>
-        </w:rPr>
-        <w:t>t_SERVICE = r'(?&lt;=\ba\s)(?!(?:' + r'|'.join(all_keywords) + r')\b)([A-Za-z]+(?:\s[A-Za-z]+)?)(?=\s(?:' + t_RESOURCE + r')\b)|'\</w:t>
-      </w:r>
-    </w:p>
-    <w:p>
-      <w:pPr>
-        <w:spacing w:line="480" w:lineRule="auto"/>
-        <w:ind w:left="2880"/>
-        <w:rPr>
-          <w:lang w:val="en-US"/>
-        </w:rPr>
-      </w:pPr>
-      <w:r>
-        <w:rPr>
-          <w:lang w:val="en-US"/>
-        </w:rPr>
-        <w:t xml:space="preserve">      </w:t>
-      </w:r>
-      <w:r>
-        <w:rPr>
-          <w:lang w:val="en-US"/>
-        </w:rPr>
-        <w:t>r'(?&lt;=\bList\s)([A-Za-z]+(?:\s[A-Za-z]+)?)(?=\s\bSchedule\b)|'\</w:t>
-      </w:r>
-    </w:p>
-    <w:p>
-      <w:pPr>
-        <w:spacing w:line="480" w:lineRule="auto"/>
-        <w:ind w:left="2880"/>
-        <w:rPr>
-          <w:lang w:val="pt-BR"/>
-        </w:rPr>
-      </w:pPr>
-      <w:r>
-        <w:rPr>
-          <w:lang w:val="en-US"/>
-        </w:rPr>
-        <w:t xml:space="preserve">      </w:t>
-      </w:r>
-      <w:r>
-        <w:rPr>
-          <w:lang w:val="pt-BR"/>
-        </w:rPr>
-        <w:t>r'(?&lt;=\bfor\s)([A-Za-z]+(?:\s[A-Za-z]+)?)(?=\s\bfor\b)|'\</w:t>
-      </w:r>
-    </w:p>
-    <w:p>
-      <w:pPr>
-        <w:pStyle w:val="ListParagraph"/>
-        <w:spacing w:line="480" w:lineRule="auto"/>
-        <w:ind w:left="2520" w:firstLine="360"/>
-        <w:rPr>
-          <w:lang w:val="en-US"/>
-        </w:rPr>
-      </w:pPr>
-      <w:r>
-        <w:rPr>
-          <w:lang w:val="pt-BR"/>
-        </w:rPr>
-        <w:t xml:space="preserve">      </w:t>
-      </w:r>
-      <w:r>
-        <w:rPr>
-          <w:lang w:val="en-US"/>
-        </w:rPr>
-        <w:t>r'(?&lt;=\bat\s)([A-Za-z]+(?:\s[A-Za-z]+)?)(?=\s(?:From|from)\b)'</w:t>
-      </w:r>
-    </w:p>
-    <w:p>
-      <w:pPr>
-        <w:pStyle w:val="ListParagraph"/>
-        <w:numPr>
-          <w:ilvl w:val="0"/>
-          <w:numId w:val="4"/>
-        </w:numPr>
-        <w:spacing w:line="480" w:lineRule="auto"/>
-        <w:rPr>
-          <w:lang w:val="en-US"/>
-        </w:rPr>
-      </w:pPr>
-      <w:r>
-        <w:rPr>
-          <w:lang w:val="en-US"/>
-        </w:rPr>
-        <w:t>ARTICLE_CONJUECTION</w:t>
-      </w:r>
-    </w:p>
-    <w:p>
-      <w:pPr>
-        <w:pStyle w:val="ListParagraph"/>
-        <w:numPr>
-          <w:ilvl w:val="1"/>
-          <w:numId w:val="4"/>
-        </w:numPr>
-        <w:spacing w:line="480" w:lineRule="auto"/>
-        <w:rPr>
-          <w:lang w:val="en-US"/>
-        </w:rPr>
-      </w:pPr>
-      <w:r>
-        <w:rPr>
-          <w:lang w:val="en-US"/>
-        </w:rPr>
         <w:t>t_ARTICLE_CONJUNCTION = r'\b(a|and)\b'</w:t>
       </w:r>
+    </w:p>
+    <w:p>
+      <w:pPr>
+        <w:spacing w:line="480" w:lineRule="auto"/>
+        <w:rPr>
+          <w:b/>
+          <w:bCs/>
+          <w:lang w:val="en-US"/>
+        </w:rPr>
+      </w:pPr>
+    </w:p>
+    <w:p>
+      <w:pPr>
+        <w:spacing w:line="480" w:lineRule="auto"/>
+        <w:rPr>
+          <w:b/>
+          <w:bCs/>
+          <w:lang w:val="en-US"/>
+        </w:rPr>
+      </w:pPr>
+    </w:p>
+    <w:p>
+      <w:pPr>
+        <w:spacing w:line="480" w:lineRule="auto"/>
+        <w:rPr>
+          <w:b/>
+          <w:bCs/>
+          <w:lang w:val="en-US"/>
+        </w:rPr>
+      </w:pPr>
+    </w:p>
+    <w:p>
+      <w:pPr>
+        <w:spacing w:line="480" w:lineRule="auto"/>
+        <w:rPr>
+          <w:b/>
+          <w:bCs/>
+          <w:lang w:val="en-US"/>
+        </w:rPr>
+      </w:pPr>
     </w:p>
     <w:p>
       <w:pPr>
@@ -2519,6 +3372,7 @@
           <w:bCs/>
           <w:lang w:val="en-US"/>
         </w:rPr>
+        <w:lastRenderedPageBreak/>
         <w:t>Demonstration of scope and binding in sample code written in your programming language</w:t>
       </w:r>
       <w:r>
@@ -2683,7 +3537,7 @@
       </w:pPr>
     </w:p>
     <w:sectPr>
-      <w:pgSz w:w="17280" w:h="20160" w:code="5"/>
+      <w:pgSz w:w="21600" w:h="25920" w:code="5"/>
       <w:pgMar w:top="1440" w:right="1440" w:bottom="1440" w:left="1440" w:header="720" w:footer="720" w:gutter="0"/>
       <w:cols w:space="720"/>
       <w:docGrid w:linePitch="360"/>

</xml_diff>

<commit_message>
Update project documentation: correct student IDs, enhance syntax explanations, and improve clarity in language design sections
</commit_message>
<xml_diff>
--- a/neural-booker-docs/documentation/project_documentation.docx
+++ b/neural-booker-docs/documentation/project_documentation.docx
@@ -14,6 +14,20 @@
         </w:rPr>
         <w:br/>
       </w:r>
+    </w:p>
+    <w:p>
+      <w:pPr>
+        <w:rPr>
+          <w:lang w:val="en-US"/>
+        </w:rPr>
+      </w:pPr>
+    </w:p>
+    <w:p>
+      <w:pPr>
+        <w:rPr>
+          <w:lang w:val="en-US"/>
+        </w:rPr>
+      </w:pPr>
     </w:p>
     <w:p>
       <w:pPr>
@@ -453,6 +467,14 @@
         </w:rPr>
         <w:t xml:space="preserve"> </w:t>
       </w:r>
+      <w:r>
+        <w:rPr>
+          <w:b/>
+          <w:bCs/>
+          <w:lang w:val="en-US"/>
+        </w:rPr>
+        <w:t>2100101</w:t>
+      </w:r>
     </w:p>
     <w:p>
       <w:pPr>
@@ -478,6 +500,14 @@
         </w:rPr>
         <w:t xml:space="preserve"> </w:t>
       </w:r>
+      <w:r>
+        <w:rPr>
+          <w:b/>
+          <w:bCs/>
+          <w:lang w:val="en-US"/>
+        </w:rPr>
+        <w:t>2007512</w:t>
+      </w:r>
     </w:p>
     <w:p>
       <w:pPr>
@@ -497,6 +527,22 @@
         </w:rPr>
         <w:t>Tyoni Davis</w:t>
       </w:r>
+      <w:r>
+        <w:rPr>
+          <w:b/>
+          <w:bCs/>
+          <w:lang w:val="en-US"/>
+        </w:rPr>
+        <w:t xml:space="preserve"> </w:t>
+      </w:r>
+      <w:r>
+        <w:rPr>
+          <w:b/>
+          <w:bCs/>
+          <w:lang w:val="en-US"/>
+        </w:rPr>
+        <w:t>1701860</w:t>
+      </w:r>
     </w:p>
     <w:p>
       <w:pPr>
@@ -514,6 +560,22 @@
         </w:rPr>
         <w:t>Danielle Jones</w:t>
       </w:r>
+      <w:r>
+        <w:rPr>
+          <w:b/>
+          <w:bCs/>
+          <w:lang w:val="en-US"/>
+        </w:rPr>
+        <w:t xml:space="preserve"> </w:t>
+      </w:r>
+      <w:r>
+        <w:rPr>
+          <w:b/>
+          <w:bCs/>
+          <w:lang w:val="en-US"/>
+        </w:rPr>
+        <w:t>1900398</w:t>
+      </w:r>
     </w:p>
     <w:p>
       <w:pPr>
@@ -682,17 +744,6 @@
     <w:p>
       <w:pPr>
         <w:spacing w:line="480" w:lineRule="auto"/>
-        <w:rPr>
-          <w:b/>
-          <w:bCs/>
-          <w:lang w:val="en-US"/>
-        </w:rPr>
-      </w:pPr>
-    </w:p>
-    <w:p>
-      <w:pPr>
-        <w:spacing w:line="480" w:lineRule="auto"/>
-        <w:jc w:val="center"/>
         <w:rPr>
           <w:b/>
           <w:bCs/>
@@ -1252,14 +1303,32 @@
     <w:p>
       <w:pPr>
         <w:spacing w:line="480" w:lineRule="auto"/>
+      </w:pPr>
+    </w:p>
+    <w:p>
+      <w:pPr>
+        <w:spacing w:line="480" w:lineRule="auto"/>
         <w:ind w:left="360"/>
       </w:pPr>
+      <w:r>
+        <w:rPr>
+          <w:b/>
+          <w:bCs/>
+        </w:rPr>
+        <w:t>// Terminal Tokens</w:t>
+      </w:r>
+      <w:r>
+        <w:t xml:space="preserve"> </w:t>
+      </w:r>
     </w:p>
     <w:p>
       <w:pPr>
         <w:spacing w:line="480" w:lineRule="auto"/>
         <w:ind w:left="360"/>
       </w:pPr>
+      <w:r>
+        <w:t>ACTION_KEYWORD    -&gt;    'Book a'| 'Confirm a'| 'Pay'| 'Cancel a'| 'Reserve a'| 'How many'| 'Duration of'</w:t>
+      </w:r>
     </w:p>
     <w:p>
       <w:pPr>
@@ -1267,14 +1336,7 @@
         <w:ind w:left="360"/>
       </w:pPr>
       <w:r>
-        <w:rPr>
-          <w:b/>
-          <w:bCs/>
-        </w:rPr>
-        <w:t>// Terminal Tokens</w:t>
-      </w:r>
-      <w:r>
-        <w:t xml:space="preserve"> </w:t>
+        <w:t>CONTEXT_KEYWORD    -&gt;     'on'| 'For'| 'Schedule'| 'are there'| 'Returning'| 'cost'|'available'</w:t>
       </w:r>
     </w:p>
     <w:p>
@@ -1283,61 +1345,7 @@
         <w:ind w:left="360"/>
       </w:pPr>
       <w:r>
-        <w:t>ACTION_KEYWORD</w:t>
-      </w:r>
-      <w:r>
-        <w:t xml:space="preserve">    </w:t>
-      </w:r>
-      <w:r>
-        <w:t>-&gt;</w:t>
-      </w:r>
-      <w:r>
-        <w:t xml:space="preserve">    </w:t>
-      </w:r>
-      <w:r>
-        <w:t>'Book a'| 'Confirm a'| 'Pay'| 'Cancel a'| 'Reserve a'| 'How many'| 'Duration of'</w:t>
-      </w:r>
-    </w:p>
-    <w:p>
-      <w:pPr>
-        <w:spacing w:line="480" w:lineRule="auto"/>
-        <w:ind w:left="360"/>
-      </w:pPr>
-      <w:r>
-        <w:t>CONTEXT_KEYWORD</w:t>
-      </w:r>
-      <w:r>
-        <w:t xml:space="preserve">    </w:t>
-      </w:r>
-      <w:r>
-        <w:t>-&gt;</w:t>
-      </w:r>
-      <w:r>
-        <w:t xml:space="preserve">    </w:t>
-      </w:r>
-      <w:r>
-        <w:t xml:space="preserve"> 'on'| 'For'| 'Schedule'| 'are there'| 'Returning'| 'cost'|'available'</w:t>
-      </w:r>
-    </w:p>
-    <w:p>
-      <w:pPr>
-        <w:spacing w:line="480" w:lineRule="auto"/>
-        <w:ind w:left="360"/>
-      </w:pPr>
-      <w:r>
-        <w:t>RENT_KEYWORD</w:t>
-      </w:r>
-      <w:r>
-        <w:t xml:space="preserve">    </w:t>
-      </w:r>
-      <w:r>
-        <w:t>-&gt;</w:t>
-      </w:r>
-      <w:r>
-        <w:t xml:space="preserve">    </w:t>
-      </w:r>
-      <w:r>
-        <w:t xml:space="preserve"> 'Rent a' | 'Rent' | 'Rental' </w:t>
+        <w:t xml:space="preserve">RENT_KEYWORD    -&gt;     'Rent a' | 'Rent' | 'Rental' </w:t>
       </w:r>
     </w:p>
     <w:p>
@@ -1856,11 +1864,48 @@
     </w:p>
     <w:p>
       <w:pPr>
-        <w:spacing w:line="480" w:lineRule="auto"/>
-        <w:rPr>
-          <w:lang w:val="en-US"/>
-        </w:rPr>
-      </w:pPr>
+        <w:pStyle w:val="ListParagraph"/>
+        <w:spacing w:line="480" w:lineRule="auto"/>
+        <w:ind w:left="360"/>
+        <w:rPr>
+          <w:b/>
+          <w:bCs/>
+        </w:rPr>
+      </w:pPr>
+    </w:p>
+    <w:p>
+      <w:pPr>
+        <w:pStyle w:val="ListParagraph"/>
+        <w:spacing w:line="480" w:lineRule="auto"/>
+        <w:ind w:left="360"/>
+        <w:rPr>
+          <w:b/>
+          <w:bCs/>
+        </w:rPr>
+      </w:pPr>
+      <w:r>
+        <w:rPr>
+          <w:b/>
+          <w:bCs/>
+        </w:rPr>
+        <w:t>Parsed Result:</w:t>
+      </w:r>
+    </w:p>
+    <w:p>
+      <w:pPr>
+        <w:pStyle w:val="ListParagraph"/>
+        <w:spacing w:line="480" w:lineRule="auto"/>
+        <w:ind w:left="360"/>
+        <w:rPr>
+          <w:lang w:val="en-US"/>
+        </w:rPr>
+      </w:pPr>
+      <w:r>
+        <w:t>('COMMAND', ('BOOKING_COMMAND', ('ACTION_KEYWORD', 'Book a'), ('RESOURCE', 'Ticket'), ('LOCATION_MARKER', 'from'), ('DEPARTURE', 'Montego Bay'), ('LOCATION_MARKER', 'to'), ('ARRIVAL', 'Miami'), ('CONTEXT_KEYWORD', 'on'), ('START_DATE', 'Feb 17, 2025'), ('LOCATION_MARKER', 'at'), ('TIME', '8:30 AM'), ('CONTEXT_KEYWORD', 'returning'), ('CONTEXT_KEYWORD', 'on'), ('END_DATE', 'Mar 17, 2025'), ('LOCATION_MARKER', 'at'), ('TIME', '8:30 AM'), ('SYMBOL', '.')))</w:t>
+      </w:r>
+      <w:r>
+        <w:br/>
+      </w:r>
     </w:p>
     <w:p>
       <w:pPr>
@@ -2514,6 +2559,16 @@
     <w:p>
       <w:pPr>
         <w:pStyle w:val="ListParagraph"/>
+        <w:spacing w:line="480" w:lineRule="auto"/>
+        <w:ind w:left="1800"/>
+        <w:rPr>
+          <w:lang w:val="en-US"/>
+        </w:rPr>
+      </w:pPr>
+    </w:p>
+    <w:p>
+      <w:pPr>
+        <w:pStyle w:val="ListParagraph"/>
         <w:numPr>
           <w:ilvl w:val="0"/>
           <w:numId w:val="4"/>
@@ -2527,6 +2582,7 @@
         <w:rPr>
           <w:lang w:val="en-US"/>
         </w:rPr>
+        <w:lastRenderedPageBreak/>
         <w:t>DATE</w:t>
       </w:r>
     </w:p>
@@ -2601,22 +2657,6 @@
     </w:p>
     <w:p>
       <w:pPr>
-        <w:spacing w:line="480" w:lineRule="auto"/>
-        <w:rPr>
-          <w:lang w:val="en-US"/>
-        </w:rPr>
-      </w:pPr>
-    </w:p>
-    <w:p>
-      <w:pPr>
-        <w:spacing w:line="480" w:lineRule="auto"/>
-        <w:rPr>
-          <w:lang w:val="en-US"/>
-        </w:rPr>
-      </w:pPr>
-    </w:p>
-    <w:p>
-      <w:pPr>
         <w:pStyle w:val="ListParagraph"/>
         <w:numPr>
           <w:ilvl w:val="0"/>
@@ -2631,7 +2671,6 @@
         <w:rPr>
           <w:lang w:val="en-US"/>
         </w:rPr>
-        <w:lastRenderedPageBreak/>
         <w:t>END_DATE</w:t>
       </w:r>
     </w:p>
@@ -3324,36 +3363,6 @@
     </w:p>
     <w:p>
       <w:pPr>
-        <w:spacing w:line="480" w:lineRule="auto"/>
-        <w:rPr>
-          <w:b/>
-          <w:bCs/>
-          <w:lang w:val="en-US"/>
-        </w:rPr>
-      </w:pPr>
-    </w:p>
-    <w:p>
-      <w:pPr>
-        <w:spacing w:line="480" w:lineRule="auto"/>
-        <w:rPr>
-          <w:b/>
-          <w:bCs/>
-          <w:lang w:val="en-US"/>
-        </w:rPr>
-      </w:pPr>
-    </w:p>
-    <w:p>
-      <w:pPr>
-        <w:spacing w:line="480" w:lineRule="auto"/>
-        <w:rPr>
-          <w:b/>
-          <w:bCs/>
-          <w:lang w:val="en-US"/>
-        </w:rPr>
-      </w:pPr>
-    </w:p>
-    <w:p>
-      <w:pPr>
         <w:pStyle w:val="ListParagraph"/>
         <w:numPr>
           <w:ilvl w:val="0"/>
@@ -3430,6 +3439,44 @@
         </w:rPr>
         <w:br/>
       </w:r>
+      <w:r>
+        <w:rPr>
+          <w:lang w:val="en-US"/>
+        </w:rPr>
+        <w:t>The compiler for the developed programming language was implemented using Python, a high-level, general-purpose programming language known for its readability, simplicity, and extensive standard library. Python was chosen due to its strong support for rapid development, ease of syntax, and availability of robust third-party tools for language processing.</w:t>
+      </w:r>
+      <w:r>
+        <w:rPr>
+          <w:lang w:val="en-US"/>
+        </w:rPr>
+        <w:t xml:space="preserve"> </w:t>
+      </w:r>
+      <w:r>
+        <w:rPr>
+          <w:lang w:val="en-US"/>
+        </w:rPr>
+        <w:t>To handle the lexical analysis and parsing phases of the compiler, the PLY (Python Lex-Yacc) library was utilized. PLY provides implementations of lexers (lex) and parsers (yacc) similar to the traditional Lex and Yacc tools found in C, but entirely written in Python. This allowed for efficient tokenization and syntax analysis while maintaining full integration within the Python ecosystem.</w:t>
+      </w:r>
+      <w:r>
+        <w:rPr>
+          <w:lang w:val="en-US"/>
+        </w:rPr>
+        <w:t xml:space="preserve"> </w:t>
+      </w:r>
+      <w:r>
+        <w:rPr>
+          <w:lang w:val="en-US"/>
+        </w:rPr>
+        <w:t>The combination of Python and PLY enabled a clean, modular design for the compiler and significantly accelerated development by abstracting away many of the lower-level details typically associated with compiler construction.</w:t>
+      </w:r>
+      <w:r>
+        <w:rPr>
+          <w:b/>
+          <w:bCs/>
+          <w:lang w:val="en-US"/>
+        </w:rPr>
+        <w:br/>
+      </w:r>
     </w:p>
     <w:p>
       <w:pPr>
@@ -3492,6 +3539,233 @@
           <w:lang w:val="en-US"/>
         </w:rPr>
         <w:t>.</w:t>
+      </w:r>
+    </w:p>
+    <w:p>
+      <w:pPr>
+        <w:pStyle w:val="ListParagraph"/>
+        <w:spacing w:line="480" w:lineRule="auto"/>
+        <w:rPr>
+          <w:lang w:val="en-US"/>
+        </w:rPr>
+      </w:pPr>
+      <w:r>
+        <w:rPr>
+          <w:lang w:val="en-US"/>
+        </w:rPr>
+        <w:t>In the development of our programming language, two essential characteristics stood out</w:t>
+      </w:r>
+      <w:r>
+        <w:rPr>
+          <w:lang w:val="en-US"/>
+        </w:rPr>
+        <w:t xml:space="preserve">: </w:t>
+      </w:r>
+      <w:r>
+        <w:rPr>
+          <w:lang w:val="en-US"/>
+        </w:rPr>
+        <w:t xml:space="preserve">Syntax Design and Simplicity. These attributes, both </w:t>
+      </w:r>
+      <w:r>
+        <w:rPr>
+          <w:lang w:val="en-US"/>
+        </w:rPr>
+        <w:t>emphasised</w:t>
+      </w:r>
+      <w:r>
+        <w:rPr>
+          <w:lang w:val="en-US"/>
+        </w:rPr>
+        <w:t xml:space="preserve"> in the theoretical foundation of programming language design, directly influenced the readability, writability, and reliability of our language.</w:t>
+      </w:r>
+    </w:p>
+    <w:p>
+      <w:pPr>
+        <w:pStyle w:val="ListParagraph"/>
+        <w:spacing w:line="480" w:lineRule="auto"/>
+        <w:rPr>
+          <w:lang w:val="en-US"/>
+        </w:rPr>
+      </w:pPr>
+    </w:p>
+    <w:p>
+      <w:pPr>
+        <w:pStyle w:val="ListParagraph"/>
+        <w:spacing w:line="480" w:lineRule="auto"/>
+        <w:rPr>
+          <w:lang w:val="en-US"/>
+        </w:rPr>
+      </w:pPr>
+      <w:r>
+        <w:rPr>
+          <w:lang w:val="en-US"/>
+        </w:rPr>
+        <w:t>Syntax Design</w:t>
+      </w:r>
+      <w:r>
+        <w:rPr>
+          <w:lang w:val="en-US"/>
+        </w:rPr>
+        <w:br/>
+      </w:r>
+      <w:r>
+        <w:rPr>
+          <w:lang w:val="en-US"/>
+        </w:rPr>
+        <w:t>A well-designed syntax is critical for enhancing both the readability and writability of a programming language. In our language, we adopted a clear and consistent syntax structure, modeled in part after widely accepted conventions in modern languages such as Python and C. For example, our language uses recognizable keywords, avoids excessive punctuation, and maintains predictable patterns in expression and statement formatting.</w:t>
+      </w:r>
+    </w:p>
+    <w:p>
+      <w:pPr>
+        <w:pStyle w:val="ListParagraph"/>
+        <w:numPr>
+          <w:ilvl w:val="1"/>
+          <w:numId w:val="7"/>
+        </w:numPr>
+        <w:spacing w:line="480" w:lineRule="auto"/>
+        <w:rPr>
+          <w:lang w:val="en-US"/>
+        </w:rPr>
+      </w:pPr>
+      <w:r>
+        <w:rPr>
+          <w:lang w:val="en-US"/>
+        </w:rPr>
+        <w:t>Readability: Users can easily understand the flow of code due to the familiar and logical structure.</w:t>
+      </w:r>
+    </w:p>
+    <w:p>
+      <w:pPr>
+        <w:pStyle w:val="ListParagraph"/>
+        <w:numPr>
+          <w:ilvl w:val="1"/>
+          <w:numId w:val="7"/>
+        </w:numPr>
+        <w:spacing w:line="480" w:lineRule="auto"/>
+        <w:rPr>
+          <w:lang w:val="en-US"/>
+        </w:rPr>
+      </w:pPr>
+      <w:r>
+        <w:rPr>
+          <w:lang w:val="en-US"/>
+        </w:rPr>
+        <w:t>Writability: Developers can express concepts with minimal confusion or ambiguity, reducing the risk of syntax errors.</w:t>
+      </w:r>
+    </w:p>
+    <w:p>
+      <w:pPr>
+        <w:pStyle w:val="ListParagraph"/>
+        <w:numPr>
+          <w:ilvl w:val="1"/>
+          <w:numId w:val="7"/>
+        </w:numPr>
+        <w:spacing w:line="480" w:lineRule="auto"/>
+        <w:rPr>
+          <w:lang w:val="en-US"/>
+        </w:rPr>
+      </w:pPr>
+      <w:r>
+        <w:rPr>
+          <w:lang w:val="en-US"/>
+        </w:rPr>
+        <w:t>Reliability: A consistent syntax design makes it easier to implement error handling in the compiler and reduces unintended behavior during execution.</w:t>
+      </w:r>
+    </w:p>
+    <w:p>
+      <w:pPr>
+        <w:spacing w:line="480" w:lineRule="auto"/>
+        <w:rPr>
+          <w:lang w:val="en-US"/>
+        </w:rPr>
+      </w:pPr>
+    </w:p>
+    <w:p>
+      <w:pPr>
+        <w:spacing w:line="480" w:lineRule="auto"/>
+        <w:ind w:firstLine="720"/>
+      </w:pPr>
+      <w:r>
+        <w:t>Simplicity</w:t>
+      </w:r>
+    </w:p>
+    <w:p>
+      <w:pPr>
+        <w:spacing w:line="480" w:lineRule="auto"/>
+        <w:ind w:left="720"/>
+        <w:rPr>
+          <w:lang w:val="en-US"/>
+        </w:rPr>
+      </w:pPr>
+      <w:r>
+        <w:rPr>
+          <w:lang w:val="en-US"/>
+        </w:rPr>
+        <w:t>Simplicity in language design helps reduce cognitive load for the programmer. In our case, we deliberately limited the number of constructs and avoided complex features that could</w:t>
+      </w:r>
+      <w:r>
+        <w:rPr>
+          <w:lang w:val="en-US"/>
+        </w:rPr>
+        <w:t xml:space="preserve"> </w:t>
+      </w:r>
+      <w:r>
+        <w:rPr>
+          <w:lang w:val="en-US"/>
+        </w:rPr>
+        <w:t>confuse beginners or lead to misuse.</w:t>
+      </w:r>
+      <w:r>
+        <w:rPr>
+          <w:lang w:val="en-US"/>
+        </w:rPr>
+        <w:t xml:space="preserve"> </w:t>
+      </w:r>
+      <w:r>
+        <w:rPr>
+          <w:lang w:val="en-US"/>
+        </w:rPr>
+        <w:t>For instance, instead of supporting multiple types of loops or complex object-oriented structures, we focused on basic control flow, arithmetic operations, and simple variable declarations. This makes the language more approachable for new programmers while maintaining enough power to perform practical tasks.</w:t>
+      </w:r>
+    </w:p>
+    <w:p>
+      <w:pPr>
+        <w:pStyle w:val="ListParagraph"/>
+        <w:numPr>
+          <w:ilvl w:val="0"/>
+          <w:numId w:val="8"/>
+        </w:numPr>
+        <w:spacing w:line="480" w:lineRule="auto"/>
+      </w:pPr>
+      <w:r>
+        <w:t>Readability: Less complexity means that code can be quickly scanned and understood, especially by novices.</w:t>
+      </w:r>
+    </w:p>
+    <w:p>
+      <w:pPr>
+        <w:pStyle w:val="ListParagraph"/>
+        <w:numPr>
+          <w:ilvl w:val="0"/>
+          <w:numId w:val="8"/>
+        </w:numPr>
+        <w:spacing w:line="480" w:lineRule="auto"/>
+      </w:pPr>
+      <w:r>
+        <w:t>Writability: Programmers can focus on solving problems without needing to memorize a large set of rules or syntax variants.</w:t>
+      </w:r>
+    </w:p>
+    <w:p>
+      <w:pPr>
+        <w:pStyle w:val="ListParagraph"/>
+        <w:numPr>
+          <w:ilvl w:val="0"/>
+          <w:numId w:val="8"/>
+        </w:numPr>
+        <w:spacing w:line="480" w:lineRule="auto"/>
+      </w:pPr>
+      <w:r>
+        <w:t>Reliability: A simpler language reduces the likelihood of unexpected behavior and makes it easier to test and debug programs.</w:t>
       </w:r>
     </w:p>
     <w:p>
@@ -3549,6 +3823,119 @@
 <file path=word/numbering.xml><?xml version="1.0" encoding="utf-8"?>
 <w:numbering xmlns:wpc="http://schemas.microsoft.com/office/word/2010/wordprocessingCanvas" xmlns:cx="http://schemas.microsoft.com/office/drawing/2014/chartex" xmlns:cx1="http://schemas.microsoft.com/office/drawing/2015/9/8/chartex" xmlns:cx2="http://schemas.microsoft.com/office/drawing/2015/10/21/chartex" xmlns:cx3="http://schemas.microsoft.com/office/drawing/2016/5/9/chartex" xmlns:cx4="http://schemas.microsoft.com/office/drawing/2016/5/10/chartex" xmlns:cx5="http://schemas.microsoft.com/office/drawing/2016/5/11/chartex" xmlns:cx6="http://schemas.microsoft.com/office/drawing/2016/5/12/chartex" xmlns:cx7="http://schemas.microsoft.com/office/drawing/2016/5/13/chartex" xmlns:cx8="http://schemas.microsoft.com/office/drawing/2016/5/14/chartex" xmlns:mc="http://schemas.openxmlformats.org/markup-compatibility/2006" xmlns:aink="http://schemas.microsoft.com/office/drawing/2016/ink" xmlns:am3d="http://schemas.microsoft.com/office/drawing/2017/model3d" xmlns:o="urn:schemas-microsoft-com:office:office" xmlns:oel="http://schemas.microsoft.com/office/2019/extlst" xmlns:r="http://schemas.openxmlformats.org/officeDocument/2006/relationships" xmlns:m="http://schemas.openxmlformats.org/officeDocument/2006/math" xmlns:v="urn:schemas-microsoft-com:vml" xmlns:wp14="http://schemas.microsoft.com/office/word/2010/wordprocessingDrawing" xmlns:wp="http://schemas.openxmlformats.org/drawingml/2006/wordprocessingDrawing" xmlns:w10="urn:schemas-microsoft-com:office:word" xmlns:w="http://schemas.openxmlformats.org/wordprocessingml/2006/main" xmlns:w14="http://schemas.microsoft.com/office/word/2010/wordml" xmlns:w15="http://schemas.microsoft.com/office/word/2012/wordml" xmlns:w16cex="http://schemas.microsoft.com/office/word/2018/wordml/cex" xmlns:w16cid="http://schemas.microsoft.com/office/word/2016/wordml/cid" xmlns:w16="http://schemas.microsoft.com/office/word/2018/wordml" xmlns:w16du="http://schemas.microsoft.com/office/word/2023/wordml/word16du" xmlns:w16sdtdh="http://schemas.microsoft.com/office/word/2020/wordml/sdtdatahash" xmlns:w16sdtfl="http://schemas.microsoft.com/office/word/2024/wordml/sdtformatlock" xmlns:w16se="http://schemas.microsoft.com/office/word/2015/wordml/symex" xmlns:wpg="http://schemas.microsoft.com/office/word/2010/wordprocessingGroup" xmlns:wpi="http://schemas.microsoft.com/office/word/2010/wordprocessingInk" xmlns:wne="http://schemas.microsoft.com/office/word/2006/wordml" xmlns:wps="http://schemas.microsoft.com/office/word/2010/wordprocessingShape" mc:Ignorable="w14 w15 w16se w16cid w16 w16cex w16sdtdh w16sdtfl w16du wp14">
   <w:abstractNum w:abstractNumId="0" w15:restartNumberingAfterBreak="0">
+    <w:nsid w:val="0C210F8D"/>
+    <w:multiLevelType w:val="hybridMultilevel"/>
+    <w:tmpl w:val="74AEA8EC"/>
+    <w:lvl w:ilvl="0" w:tplc="04090001">
+      <w:start w:val="1"/>
+      <w:numFmt w:val="bullet"/>
+      <w:lvlText w:val=""/>
+      <w:lvlJc w:val="left"/>
+      <w:pPr>
+        <w:ind w:left="1440" w:hanging="360"/>
+      </w:pPr>
+      <w:rPr>
+        <w:rFonts w:ascii="Symbol" w:hAnsi="Symbol" w:hint="default"/>
+      </w:rPr>
+    </w:lvl>
+    <w:lvl w:ilvl="1" w:tplc="04090003" w:tentative="1">
+      <w:start w:val="1"/>
+      <w:numFmt w:val="bullet"/>
+      <w:lvlText w:val="o"/>
+      <w:lvlJc w:val="left"/>
+      <w:pPr>
+        <w:ind w:left="2160" w:hanging="360"/>
+      </w:pPr>
+      <w:rPr>
+        <w:rFonts w:ascii="Courier New" w:hAnsi="Courier New" w:cs="Courier New" w:hint="default"/>
+      </w:rPr>
+    </w:lvl>
+    <w:lvl w:ilvl="2" w:tplc="04090005" w:tentative="1">
+      <w:start w:val="1"/>
+      <w:numFmt w:val="bullet"/>
+      <w:lvlText w:val=""/>
+      <w:lvlJc w:val="left"/>
+      <w:pPr>
+        <w:ind w:left="2880" w:hanging="360"/>
+      </w:pPr>
+      <w:rPr>
+        <w:rFonts w:ascii="Wingdings" w:hAnsi="Wingdings" w:hint="default"/>
+      </w:rPr>
+    </w:lvl>
+    <w:lvl w:ilvl="3" w:tplc="04090001" w:tentative="1">
+      <w:start w:val="1"/>
+      <w:numFmt w:val="bullet"/>
+      <w:lvlText w:val=""/>
+      <w:lvlJc w:val="left"/>
+      <w:pPr>
+        <w:ind w:left="3600" w:hanging="360"/>
+      </w:pPr>
+      <w:rPr>
+        <w:rFonts w:ascii="Symbol" w:hAnsi="Symbol" w:hint="default"/>
+      </w:rPr>
+    </w:lvl>
+    <w:lvl w:ilvl="4" w:tplc="04090003" w:tentative="1">
+      <w:start w:val="1"/>
+      <w:numFmt w:val="bullet"/>
+      <w:lvlText w:val="o"/>
+      <w:lvlJc w:val="left"/>
+      <w:pPr>
+        <w:ind w:left="4320" w:hanging="360"/>
+      </w:pPr>
+      <w:rPr>
+        <w:rFonts w:ascii="Courier New" w:hAnsi="Courier New" w:cs="Courier New" w:hint="default"/>
+      </w:rPr>
+    </w:lvl>
+    <w:lvl w:ilvl="5" w:tplc="04090005" w:tentative="1">
+      <w:start w:val="1"/>
+      <w:numFmt w:val="bullet"/>
+      <w:lvlText w:val=""/>
+      <w:lvlJc w:val="left"/>
+      <w:pPr>
+        <w:ind w:left="5040" w:hanging="360"/>
+      </w:pPr>
+      <w:rPr>
+        <w:rFonts w:ascii="Wingdings" w:hAnsi="Wingdings" w:hint="default"/>
+      </w:rPr>
+    </w:lvl>
+    <w:lvl w:ilvl="6" w:tplc="04090001" w:tentative="1">
+      <w:start w:val="1"/>
+      <w:numFmt w:val="bullet"/>
+      <w:lvlText w:val=""/>
+      <w:lvlJc w:val="left"/>
+      <w:pPr>
+        <w:ind w:left="5760" w:hanging="360"/>
+      </w:pPr>
+      <w:rPr>
+        <w:rFonts w:ascii="Symbol" w:hAnsi="Symbol" w:hint="default"/>
+      </w:rPr>
+    </w:lvl>
+    <w:lvl w:ilvl="7" w:tplc="04090003" w:tentative="1">
+      <w:start w:val="1"/>
+      <w:numFmt w:val="bullet"/>
+      <w:lvlText w:val="o"/>
+      <w:lvlJc w:val="left"/>
+      <w:pPr>
+        <w:ind w:left="6480" w:hanging="360"/>
+      </w:pPr>
+      <w:rPr>
+        <w:rFonts w:ascii="Courier New" w:hAnsi="Courier New" w:cs="Courier New" w:hint="default"/>
+      </w:rPr>
+    </w:lvl>
+    <w:lvl w:ilvl="8" w:tplc="04090005" w:tentative="1">
+      <w:start w:val="1"/>
+      <w:numFmt w:val="bullet"/>
+      <w:lvlText w:val=""/>
+      <w:lvlJc w:val="left"/>
+      <w:pPr>
+        <w:ind w:left="7200" w:hanging="360"/>
+      </w:pPr>
+      <w:rPr>
+        <w:rFonts w:ascii="Wingdings" w:hAnsi="Wingdings" w:hint="default"/>
+      </w:rPr>
+    </w:lvl>
+  </w:abstractNum>
+  <w:abstractNum w:abstractNumId="1" w15:restartNumberingAfterBreak="0">
     <w:nsid w:val="15504020"/>
     <w:multiLevelType w:val="hybridMultilevel"/>
     <w:tmpl w:val="F550867C"/>
@@ -3661,7 +4048,120 @@
       </w:rPr>
     </w:lvl>
   </w:abstractNum>
-  <w:abstractNum w:abstractNumId="1" w15:restartNumberingAfterBreak="0">
+  <w:abstractNum w:abstractNumId="2" w15:restartNumberingAfterBreak="0">
+    <w:nsid w:val="2452180F"/>
+    <w:multiLevelType w:val="hybridMultilevel"/>
+    <w:tmpl w:val="3036CD86"/>
+    <w:lvl w:ilvl="0" w:tplc="FFFFFFFF">
+      <w:start w:val="1"/>
+      <w:numFmt w:val="bullet"/>
+      <w:lvlText w:val=""/>
+      <w:lvlJc w:val="left"/>
+      <w:pPr>
+        <w:ind w:left="720" w:hanging="360"/>
+      </w:pPr>
+      <w:rPr>
+        <w:rFonts w:ascii="Symbol" w:hAnsi="Symbol" w:hint="default"/>
+      </w:rPr>
+    </w:lvl>
+    <w:lvl w:ilvl="1" w:tplc="04090001">
+      <w:start w:val="1"/>
+      <w:numFmt w:val="bullet"/>
+      <w:lvlText w:val=""/>
+      <w:lvlJc w:val="left"/>
+      <w:pPr>
+        <w:ind w:left="1440" w:hanging="360"/>
+      </w:pPr>
+      <w:rPr>
+        <w:rFonts w:ascii="Symbol" w:hAnsi="Symbol" w:hint="default"/>
+      </w:rPr>
+    </w:lvl>
+    <w:lvl w:ilvl="2" w:tplc="FFFFFFFF" w:tentative="1">
+      <w:start w:val="1"/>
+      <w:numFmt w:val="bullet"/>
+      <w:lvlText w:val=""/>
+      <w:lvlJc w:val="left"/>
+      <w:pPr>
+        <w:ind w:left="2160" w:hanging="360"/>
+      </w:pPr>
+      <w:rPr>
+        <w:rFonts w:ascii="Wingdings" w:hAnsi="Wingdings" w:hint="default"/>
+      </w:rPr>
+    </w:lvl>
+    <w:lvl w:ilvl="3" w:tplc="FFFFFFFF" w:tentative="1">
+      <w:start w:val="1"/>
+      <w:numFmt w:val="bullet"/>
+      <w:lvlText w:val=""/>
+      <w:lvlJc w:val="left"/>
+      <w:pPr>
+        <w:ind w:left="2880" w:hanging="360"/>
+      </w:pPr>
+      <w:rPr>
+        <w:rFonts w:ascii="Symbol" w:hAnsi="Symbol" w:hint="default"/>
+      </w:rPr>
+    </w:lvl>
+    <w:lvl w:ilvl="4" w:tplc="FFFFFFFF" w:tentative="1">
+      <w:start w:val="1"/>
+      <w:numFmt w:val="bullet"/>
+      <w:lvlText w:val="o"/>
+      <w:lvlJc w:val="left"/>
+      <w:pPr>
+        <w:ind w:left="3600" w:hanging="360"/>
+      </w:pPr>
+      <w:rPr>
+        <w:rFonts w:ascii="Courier New" w:hAnsi="Courier New" w:cs="Courier New" w:hint="default"/>
+      </w:rPr>
+    </w:lvl>
+    <w:lvl w:ilvl="5" w:tplc="FFFFFFFF" w:tentative="1">
+      <w:start w:val="1"/>
+      <w:numFmt w:val="bullet"/>
+      <w:lvlText w:val=""/>
+      <w:lvlJc w:val="left"/>
+      <w:pPr>
+        <w:ind w:left="4320" w:hanging="360"/>
+      </w:pPr>
+      <w:rPr>
+        <w:rFonts w:ascii="Wingdings" w:hAnsi="Wingdings" w:hint="default"/>
+      </w:rPr>
+    </w:lvl>
+    <w:lvl w:ilvl="6" w:tplc="FFFFFFFF" w:tentative="1">
+      <w:start w:val="1"/>
+      <w:numFmt w:val="bullet"/>
+      <w:lvlText w:val=""/>
+      <w:lvlJc w:val="left"/>
+      <w:pPr>
+        <w:ind w:left="5040" w:hanging="360"/>
+      </w:pPr>
+      <w:rPr>
+        <w:rFonts w:ascii="Symbol" w:hAnsi="Symbol" w:hint="default"/>
+      </w:rPr>
+    </w:lvl>
+    <w:lvl w:ilvl="7" w:tplc="FFFFFFFF" w:tentative="1">
+      <w:start w:val="1"/>
+      <w:numFmt w:val="bullet"/>
+      <w:lvlText w:val="o"/>
+      <w:lvlJc w:val="left"/>
+      <w:pPr>
+        <w:ind w:left="5760" w:hanging="360"/>
+      </w:pPr>
+      <w:rPr>
+        <w:rFonts w:ascii="Courier New" w:hAnsi="Courier New" w:cs="Courier New" w:hint="default"/>
+      </w:rPr>
+    </w:lvl>
+    <w:lvl w:ilvl="8" w:tplc="FFFFFFFF" w:tentative="1">
+      <w:start w:val="1"/>
+      <w:numFmt w:val="bullet"/>
+      <w:lvlText w:val=""/>
+      <w:lvlJc w:val="left"/>
+      <w:pPr>
+        <w:ind w:left="6480" w:hanging="360"/>
+      </w:pPr>
+      <w:rPr>
+        <w:rFonts w:ascii="Wingdings" w:hAnsi="Wingdings" w:hint="default"/>
+      </w:rPr>
+    </w:lvl>
+  </w:abstractNum>
+  <w:abstractNum w:abstractNumId="3" w15:restartNumberingAfterBreak="0">
     <w:nsid w:val="25A72A1D"/>
     <w:multiLevelType w:val="hybridMultilevel"/>
     <w:tmpl w:val="345E7254"/>
@@ -3774,10 +4274,10 @@
       </w:rPr>
     </w:lvl>
   </w:abstractNum>
-  <w:abstractNum w:abstractNumId="2" w15:restartNumberingAfterBreak="0">
+  <w:abstractNum w:abstractNumId="4" w15:restartNumberingAfterBreak="0">
     <w:nsid w:val="444B38A7"/>
     <w:multiLevelType w:val="hybridMultilevel"/>
-    <w:tmpl w:val="3DEAB40C"/>
+    <w:tmpl w:val="F5D24240"/>
     <w:lvl w:ilvl="0" w:tplc="04090001">
       <w:start w:val="1"/>
       <w:numFmt w:val="bullet"/>
@@ -3790,7 +4290,7 @@
         <w:rFonts w:ascii="Symbol" w:hAnsi="Symbol" w:hint="default"/>
       </w:rPr>
     </w:lvl>
-    <w:lvl w:ilvl="1" w:tplc="04090003" w:tentative="1">
+    <w:lvl w:ilvl="1" w:tplc="04090003">
       <w:start w:val="1"/>
       <w:numFmt w:val="bullet"/>
       <w:lvlText w:val="o"/>
@@ -3887,7 +4387,7 @@
       </w:rPr>
     </w:lvl>
   </w:abstractNum>
-  <w:abstractNum w:abstractNumId="3" w15:restartNumberingAfterBreak="0">
+  <w:abstractNum w:abstractNumId="5" w15:restartNumberingAfterBreak="0">
     <w:nsid w:val="60672C86"/>
     <w:multiLevelType w:val="hybridMultilevel"/>
     <w:tmpl w:val="5D1EAF24"/>
@@ -4000,7 +4500,7 @@
       </w:rPr>
     </w:lvl>
   </w:abstractNum>
-  <w:abstractNum w:abstractNumId="4" w15:restartNumberingAfterBreak="0">
+  <w:abstractNum w:abstractNumId="6" w15:restartNumberingAfterBreak="0">
     <w:nsid w:val="64957CE6"/>
     <w:multiLevelType w:val="hybridMultilevel"/>
     <w:tmpl w:val="8DB6F7F6"/>
@@ -4114,22 +4614,28 @@
     </w:lvl>
   </w:abstractNum>
   <w:num w:numId="1" w16cid:durableId="512301664">
-    <w:abstractNumId w:val="0"/>
+    <w:abstractNumId w:val="1"/>
   </w:num>
   <w:num w:numId="2" w16cid:durableId="1484275539">
+    <w:abstractNumId w:val="5"/>
+  </w:num>
+  <w:num w:numId="3" w16cid:durableId="1072119230">
+    <w:abstractNumId w:val="6"/>
+  </w:num>
+  <w:num w:numId="4" w16cid:durableId="547110990">
     <w:abstractNumId w:val="3"/>
   </w:num>
-  <w:num w:numId="3" w16cid:durableId="1072119230">
+  <w:num w:numId="5" w16cid:durableId="239751568">
+    <w:abstractNumId w:val="5"/>
+  </w:num>
+  <w:num w:numId="6" w16cid:durableId="1238126698">
     <w:abstractNumId w:val="4"/>
   </w:num>
-  <w:num w:numId="4" w16cid:durableId="547110990">
-    <w:abstractNumId w:val="1"/>
+  <w:num w:numId="7" w16cid:durableId="801194285">
+    <w:abstractNumId w:val="2"/>
   </w:num>
-  <w:num w:numId="5" w16cid:durableId="239751568">
-    <w:abstractNumId w:val="3"/>
-  </w:num>
-  <w:num w:numId="6" w16cid:durableId="1238126698">
-    <w:abstractNumId w:val="2"/>
+  <w:num w:numId="8" w16cid:durableId="2020043619">
+    <w:abstractNumId w:val="0"/>
   </w:num>
 </w:numbering>
 </file>
@@ -4739,7 +5245,6 @@
   <w:style w:type="character" w:default="1" w:styleId="DefaultParagraphFont">
     <w:name w:val="Default Paragraph Font"/>
     <w:uiPriority w:val="1"/>
-    <w:semiHidden/>
     <w:unhideWhenUsed/>
   </w:style>
   <w:style w:type="table" w:default="1" w:styleId="TableNormal">

</xml_diff>

<commit_message>
Refactor language grammar and documentation to enhance command structure and clarity
</commit_message>
<xml_diff>
--- a/neural-booker-docs/documentation/project_documentation.docx
+++ b/neural-booker-docs/documentation/project_documentation.docx
@@ -979,547 +979,880 @@
         <w:t xml:space="preserve"> </w:t>
       </w:r>
       <w:r>
-        <w:t>BOOKING_COMMAND</w:t>
-      </w:r>
-    </w:p>
-    <w:p>
-      <w:pPr>
-        <w:spacing w:line="480" w:lineRule="auto"/>
-        <w:ind w:left="2160"/>
-      </w:pPr>
+        <w:t>LIST_COMMAND</w:t>
+      </w:r>
+    </w:p>
+    <w:p>
+      <w:pPr>
+        <w:spacing w:line="480" w:lineRule="auto"/>
+        <w:ind w:left="360"/>
+      </w:pPr>
+      <w:r>
+        <w:t xml:space="preserve">           </w:t>
+      </w:r>
+      <w:r>
+        <w:tab/>
+      </w:r>
+      <w:r>
+        <w:tab/>
+      </w:r>
+      <w:r>
+        <w:t xml:space="preserve"> | BOOKING_COMMAND</w:t>
+      </w:r>
+    </w:p>
+    <w:p>
+      <w:pPr>
+        <w:spacing w:line="480" w:lineRule="auto"/>
+        <w:ind w:left="360"/>
+      </w:pPr>
+      <w:r>
+        <w:t xml:space="preserve">            </w:t>
+      </w:r>
+      <w:r>
+        <w:tab/>
+      </w:r>
+      <w:r>
+        <w:tab/>
+      </w:r>
+      <w:r>
+        <w:t>| CONFIRM_COMMAND</w:t>
+      </w:r>
+    </w:p>
+    <w:p>
+      <w:pPr>
+        <w:spacing w:line="480" w:lineRule="auto"/>
+        <w:ind w:left="360"/>
+      </w:pPr>
+      <w:r>
+        <w:t xml:space="preserve">            </w:t>
+      </w:r>
+      <w:r>
+        <w:tab/>
+      </w:r>
+      <w:r>
+        <w:tab/>
+      </w:r>
+      <w:r>
+        <w:t>| CANCEL_COMMAND</w:t>
+      </w:r>
+    </w:p>
+    <w:p>
+      <w:pPr>
+        <w:spacing w:line="480" w:lineRule="auto"/>
+        <w:ind w:left="360"/>
+      </w:pPr>
+      <w:r>
+        <w:t xml:space="preserve">            </w:t>
+      </w:r>
+      <w:r>
+        <w:tab/>
+      </w:r>
+      <w:r>
+        <w:tab/>
+      </w:r>
+      <w:r>
+        <w:t>| PAYMENT_COMMAND</w:t>
+      </w:r>
+    </w:p>
+    <w:p>
+      <w:pPr>
+        <w:spacing w:line="480" w:lineRule="auto"/>
+        <w:ind w:left="360"/>
+      </w:pPr>
+      <w:r>
+        <w:t xml:space="preserve">            </w:t>
+      </w:r>
+      <w:r>
+        <w:tab/>
+      </w:r>
+      <w:r>
+        <w:tab/>
+      </w:r>
+      <w:r>
+        <w:t>| INQUIRY_COMMAND</w:t>
+      </w:r>
+    </w:p>
+    <w:p>
+      <w:pPr>
+        <w:spacing w:line="480" w:lineRule="auto"/>
+        <w:ind w:left="360"/>
+      </w:pPr>
+      <w:r>
+        <w:t xml:space="preserve">            </w:t>
+      </w:r>
+      <w:r>
+        <w:tab/>
+      </w:r>
+      <w:r>
+        <w:tab/>
+      </w:r>
+      <w:r>
+        <w:t>| RENT_COMMAND</w:t>
+      </w:r>
+    </w:p>
+    <w:p>
+      <w:pPr>
+        <w:spacing w:line="480" w:lineRule="auto"/>
+        <w:ind w:left="360"/>
+      </w:pPr>
+      <w:r>
+        <w:t xml:space="preserve">            </w:t>
+      </w:r>
+      <w:r>
+        <w:tab/>
+      </w:r>
+      <w:r>
+        <w:tab/>
+      </w:r>
+      <w:r>
+        <w:t>| DECISION_COMMAND</w:t>
+      </w:r>
+    </w:p>
+    <w:p>
+      <w:pPr>
+        <w:spacing w:line="480" w:lineRule="auto"/>
+        <w:ind w:left="360"/>
+      </w:pPr>
+      <w:r>
+        <w:t xml:space="preserve">            </w:t>
+      </w:r>
+      <w:r>
+        <w:tab/>
+      </w:r>
+      <w:r>
+        <w:tab/>
+      </w:r>
+      <w:r>
+        <w:t>| MONEY_COMMAND</w:t>
+      </w:r>
+      <w:r>
+        <w:t xml:space="preserve">              </w:t>
+      </w:r>
+      <w:r>
+        <w:br/>
+      </w:r>
+      <w:r>
+        <w:t xml:space="preserve">                                        </w:t>
+      </w:r>
+    </w:p>
+    <w:p>
+      <w:pPr>
+        <w:spacing w:line="480" w:lineRule="auto"/>
+        <w:ind w:left="360"/>
+      </w:pPr>
+      <w:r>
+        <w:t>LIST_COMMAND  →</w:t>
+      </w:r>
       <w:r>
         <w:t xml:space="preserve"> </w:t>
       </w:r>
       <w:r>
-        <w:t xml:space="preserve">| </w:t>
-      </w:r>
-      <w:r>
-        <w:t>LIST_COMMAND</w:t>
+        <w:t xml:space="preserve">   LIST_KEYWORD RESOURCE LOCATION_MARKER DEPARTURE LOCATION_MARKER ARRIVAL SYMBOL</w:t>
+      </w:r>
+    </w:p>
+    <w:p>
+      <w:pPr>
+        <w:spacing w:line="480" w:lineRule="auto"/>
+        <w:ind w:left="360"/>
+      </w:pPr>
+      <w:r>
+        <w:t xml:space="preserve">                    | LIST_KEYWORD CONTEXT_KEYWORD RENT_KEYWORD RESOURCE LOCATION_MARKER LOCATION SYMBOL</w:t>
+      </w:r>
+    </w:p>
+    <w:p>
+      <w:pPr>
+        <w:spacing w:line="480" w:lineRule="auto"/>
+        <w:ind w:left="360"/>
+      </w:pPr>
+      <w:r>
+        <w:t xml:space="preserve">                    | LIST_KEYWORD SERVICE CONTEXT_KEYWORD SYMBOL</w:t>
+      </w:r>
+    </w:p>
+    <w:p>
+      <w:pPr>
+        <w:spacing w:line="480" w:lineRule="auto"/>
+        <w:ind w:left="360"/>
+      </w:pPr>
+      <w:r>
+        <w:t xml:space="preserve">                    | LIST_KEYWORD SERVICE CONTEXT_KEYWORD LOCATION_MARKER DEPARTURE LOCATION_MARKER ARRIVAL SYMBOL</w:t>
+      </w:r>
+    </w:p>
+    <w:p>
+      <w:pPr>
+        <w:spacing w:line="480" w:lineRule="auto"/>
+        <w:ind w:left="360"/>
+      </w:pPr>
+      <w:r>
+        <w:t xml:space="preserve">                    | LIST_KEYWORD RESOURCE CONTEXT_KEYWORD SYMBOL</w:t>
+      </w:r>
+    </w:p>
+    <w:p>
+      <w:pPr>
+        <w:spacing w:line="480" w:lineRule="auto"/>
+        <w:ind w:left="360"/>
+      </w:pPr>
+      <w:r>
+        <w:t xml:space="preserve">                    | LIST_KEYWORD CONTEXT_KEYWORD USERNAME SYMBOL</w:t>
+      </w:r>
+    </w:p>
+    <w:p>
+      <w:pPr>
+        <w:spacing w:line="480" w:lineRule="auto"/>
+        <w:ind w:left="360"/>
+      </w:pPr>
+      <w:r>
+        <w:t xml:space="preserve">                    | LIST_KEYWORD SERVICE CONTEXT_KEYWORD LOCATION_MARKER LOCATION SYMBOL</w:t>
+      </w:r>
+    </w:p>
+    <w:p>
+      <w:pPr>
+        <w:spacing w:line="480" w:lineRule="auto"/>
+        <w:ind w:left="360"/>
+      </w:pPr>
+      <w:r>
+        <w:t xml:space="preserve">                    | LIST_KEYWORD RESOURCE LOCATION_MARKER DEPARTURE LOCATION_MARKER ARRIVAL CONTEXT_KEYWORD DATE SYMBOL</w:t>
+      </w:r>
+    </w:p>
+    <w:p>
+      <w:pPr>
+        <w:spacing w:line="480" w:lineRule="auto"/>
+        <w:ind w:left="360"/>
+      </w:pPr>
+      <w:r>
+        <w:t xml:space="preserve">                    | LIST_KEYWORD RESOURCE CONTEXT_KEYWORD USERNAME SYMBOL</w:t>
+      </w:r>
+    </w:p>
+    <w:p>
+      <w:pPr>
+        <w:spacing w:line="480" w:lineRule="auto"/>
+        <w:ind w:left="360"/>
+      </w:pPr>
+      <w:r>
+        <w:t xml:space="preserve">                    | LIST_KEYWORD RESOURCE LOCATION_MARKER LOCATION SYMBOL</w:t>
+      </w:r>
+    </w:p>
+    <w:p>
+      <w:pPr>
+        <w:spacing w:line="480" w:lineRule="auto"/>
+        <w:ind w:left="360"/>
+      </w:pPr>
+      <w:r>
+        <w:t xml:space="preserve">                    | LIST_KEYWORD RESOURCE RESOURCE LOCATION_MARKER DEPARTURE LOCATION_MARKER END_DATE SYMBOL</w:t>
+      </w:r>
+    </w:p>
+    <w:p>
+      <w:pPr>
+        <w:spacing w:line="480" w:lineRule="auto"/>
+        <w:ind w:left="360"/>
+      </w:pPr>
+      <w:r>
+        <w:t xml:space="preserve">                    | LIST_KEYWORD RESOURCE SYMBOL</w:t>
+      </w:r>
+    </w:p>
+    <w:p>
+      <w:pPr>
+        <w:spacing w:line="480" w:lineRule="auto"/>
+        <w:ind w:left="360"/>
+      </w:pPr>
+    </w:p>
+    <w:p>
+      <w:pPr>
+        <w:spacing w:line="480" w:lineRule="auto"/>
+        <w:ind w:left="360"/>
+      </w:pPr>
+    </w:p>
+    <w:p>
+      <w:pPr>
+        <w:spacing w:line="480" w:lineRule="auto"/>
+        <w:ind w:left="360"/>
+      </w:pPr>
+    </w:p>
+    <w:p>
+      <w:pPr>
+        <w:spacing w:line="480" w:lineRule="auto"/>
+        <w:ind w:left="360"/>
+      </w:pPr>
+    </w:p>
+    <w:p>
+      <w:pPr>
+        <w:spacing w:line="480" w:lineRule="auto"/>
+      </w:pPr>
+    </w:p>
+    <w:p>
+      <w:pPr>
+        <w:spacing w:line="480" w:lineRule="auto"/>
+      </w:pPr>
+    </w:p>
+    <w:p>
+      <w:pPr>
+        <w:spacing w:line="480" w:lineRule="auto"/>
+        <w:ind w:left="360"/>
+      </w:pPr>
+      <w:r>
+        <w:t xml:space="preserve">             </w:t>
+      </w:r>
+    </w:p>
+    <w:p>
+      <w:pPr>
+        <w:spacing w:line="480" w:lineRule="auto"/>
+        <w:ind w:left="360"/>
+      </w:pPr>
+      <w:r>
+        <w:lastRenderedPageBreak/>
+        <w:t>BOOKING_COMMAND     ACTION_KEYWORD RESOURCE LOCATION_MARKER DEPARTURE LOCATION_MARKER ARRIVAL SYMBOL</w:t>
+      </w:r>
+    </w:p>
+    <w:p>
+      <w:pPr>
+        <w:spacing w:line="480" w:lineRule="auto"/>
+        <w:ind w:left="360"/>
+      </w:pPr>
+      <w:r>
+        <w:t xml:space="preserve">                       | ACTION_KEYWORD RESOURCE LOCATION_MARKER ARRIVAL LOCATION_MARKER DEPARTURE SYMBOL</w:t>
+      </w:r>
+    </w:p>
+    <w:p>
+      <w:pPr>
+        <w:spacing w:line="480" w:lineRule="auto"/>
+        <w:ind w:left="360"/>
+      </w:pPr>
+      <w:r>
+        <w:t xml:space="preserve">                       | ACTION_KEYWORD RESOURCE LOCATION_MARKER ARRIVAL LOCATION_MARKER DEPARTURE CONNECTIVE_WORD CONTEXT_KEYWORD CONDITIONS MONEY SYMBOL</w:t>
+      </w:r>
+    </w:p>
+    <w:p>
+      <w:pPr>
+        <w:spacing w:line="480" w:lineRule="auto"/>
+        <w:ind w:left="360"/>
+      </w:pPr>
+      <w:r>
+        <w:t xml:space="preserve">                       | ACTION_KEYWORD RESOURCE LOCATION_MARKER ARRIVAL LOCATION_MARKER DEPARTURE ARTICLE_CONJUNCTION ARTICLE_CONJUNCTION RESOURCE LOCATION_MARKER START_DATE LOCATION_MARKER END_DATE SYMBOL</w:t>
+      </w:r>
+    </w:p>
+    <w:p>
+      <w:pPr>
+        <w:spacing w:line="480" w:lineRule="auto"/>
+        <w:ind w:left="360"/>
+      </w:pPr>
+      <w:r>
+        <w:t xml:space="preserve">                       | ACTION_KEYWORD SERVICE RESOURCE LOCATION_MARKER DEPARTURE LOCATION_MARKER ARRIVAL CONTEXT_KEYWORD START_DATE LOCATION_MARKER TIME CONTEXT_KEYWORD USERNAME SYMBOL</w:t>
+      </w:r>
+    </w:p>
+    <w:p>
+      <w:pPr>
+        <w:spacing w:line="480" w:lineRule="auto"/>
+        <w:ind w:left="360"/>
+      </w:pPr>
+      <w:r>
+        <w:t xml:space="preserve">                       | ACTION_KEYWORD RESOURCE LOCATION_MARKER DEPARTURE LOCATION_MARKER ARRIVAL CONTEXT_KEYWORD START_DATE LOCATION_MARKER TIME CONTEXT_KEYWORD CONTEXT_KEYWORD END_DATE LOCATION_MARKER TIME SYMBOL</w:t>
+      </w:r>
+    </w:p>
+    <w:p>
+      <w:pPr>
+        <w:spacing w:line="480" w:lineRule="auto"/>
+        <w:ind w:left="360"/>
+      </w:pPr>
+      <w:r>
+        <w:t xml:space="preserve">                       | ACTION_KEYWORD RESOURCE LOCATION_MARKER SERVICE LOCATION_MARKER START_DATE LOCATION_MARKER END_DATE CONTEXT_KEYWORD USERNAME SYMBOL</w:t>
+      </w:r>
+    </w:p>
+    <w:p>
+      <w:pPr>
+        <w:spacing w:line="480" w:lineRule="auto"/>
+        <w:ind w:left="360"/>
+      </w:pPr>
+      <w:r>
+        <w:t xml:space="preserve">                       | ACTION_KEYWORD RESOURCE LOCATION_MARKER DEPARTURE CONTEXT_KEYWORD DATE ARRIVAL CONTEXT_KEYWORD DATE SYMBOL</w:t>
+      </w:r>
+    </w:p>
+    <w:p>
+      <w:pPr>
+        <w:spacing w:line="480" w:lineRule="auto"/>
+        <w:ind w:left="360"/>
+      </w:pPr>
+      <w:r>
+        <w:t xml:space="preserve">                       | ACTION_KEYWORD RESOURCE LOCATION_MARKER LOCATION LOCATION_MARKER START_DATE LOCATION_MARKER END_DATE CONTEXT_KEYWORD USERNAME SYMBOL</w:t>
+      </w:r>
+    </w:p>
+    <w:p>
+      <w:pPr>
+        <w:spacing w:line="480" w:lineRule="auto"/>
+        <w:ind w:left="360"/>
+      </w:pPr>
+      <w:r>
+        <w:t xml:space="preserve">                       | ACTION_KEYWORD SERVICE RESOURCE LOCATION_MARKER DEPARTURE LOCATION_MARKER ARRIVAL CONTEXT_KEYWORD START_DATE LOCATION_MARKER TIME CONTEXT_KEYWORD NUMBER PASSENGER_TYPE SYMBOL</w:t>
+      </w:r>
+    </w:p>
+    <w:p>
+      <w:pPr>
+        <w:spacing w:line="480" w:lineRule="auto"/>
+        <w:ind w:left="360"/>
+      </w:pPr>
+      <w:r>
+        <w:t xml:space="preserve">                       | ACTION_KEYWORD NUMBER RESOURCE CONTEXT_KEYWORD RESOURCE CONTEXT_KEYWORD DATE SYMBOL</w:t>
+      </w:r>
+    </w:p>
+    <w:p>
+      <w:pPr>
+        <w:spacing w:line="480" w:lineRule="auto"/>
+        <w:ind w:left="360"/>
+      </w:pPr>
+      <w:r>
+        <w:t xml:space="preserve">                       | ACTION_KEYWORD NUMBER TICKET_TYPE RESOURCE CONTEXT_KEYWORD RESOURCE CONTEXT_KEYWORD DATE SYMBOL</w:t>
+      </w:r>
+    </w:p>
+    <w:p>
+      <w:pPr>
+        <w:spacing w:line="480" w:lineRule="auto"/>
+        <w:ind w:left="360"/>
+      </w:pPr>
+      <w:r>
+        <w:t xml:space="preserve">                       | ACTION_KEYWORD RESOURCE LOCATION_MARKER DEPARTURE LOCATION_MARKER END_DATE SYMBOL</w:t>
+      </w:r>
+    </w:p>
+    <w:p>
+      <w:pPr>
+        <w:spacing w:line="480" w:lineRule="auto"/>
+        <w:ind w:left="360"/>
+      </w:pPr>
+      <w:r>
+        <w:t xml:space="preserve">                       | ACTION_KEYWORD RESOURCE CONTEXT_KEYWORD LOCATION_MARKER DEPARTURE LOCATION_MARKER ARRIVAL SYMBOL</w:t>
+      </w:r>
+    </w:p>
+    <w:p>
+      <w:pPr>
+        <w:spacing w:line="480" w:lineRule="auto"/>
+        <w:ind w:left="360"/>
+      </w:pPr>
+      <w:r>
+        <w:t xml:space="preserve">                       | ACTION_KEYWORD RESOURCE LOCATION_MARKER LOCATION CONTEXT_KEYWORD DATE SYMBOL</w:t>
+      </w:r>
+    </w:p>
+    <w:p>
+      <w:pPr>
+        <w:spacing w:line="480" w:lineRule="auto"/>
+        <w:ind w:left="360"/>
+      </w:pPr>
+      <w:r>
+        <w:t xml:space="preserve">                       | ACTION_KEYWORD RESOURCE LOCATION_MARKER DEPARTURE LOCATION_MARKER ARRIVAL CONTEXT_KEYWORD START_DATE LOCATION_MARKER TIME SYMBOL</w:t>
+      </w:r>
+    </w:p>
+    <w:p>
+      <w:pPr>
+        <w:spacing w:line="480" w:lineRule="auto"/>
+        <w:ind w:left="360"/>
+      </w:pPr>
+      <w:r>
+        <w:t xml:space="preserve">                       | ACTION_KEYWORD RESOURCE LOCATION_MARKER DEPARTURE LOCATION_MARKER ARRIVAL CONTEXT_KEYWORD START_DATE LOCATION_MARKER TIME CONTEXT_KEYWORD NUMBER PASSENGER_TYPE SYMBOL</w:t>
+      </w:r>
+    </w:p>
+    <w:p>
+      <w:pPr>
+        <w:spacing w:line="480" w:lineRule="auto"/>
+        <w:ind w:left="360"/>
+      </w:pPr>
+      <w:r>
+        <w:t xml:space="preserve">                       | ACTION_KEYWORD TICKET_TYPE RESOURCE LOCATION_MARKER ARRIVAL LOCATION_MARKER DEPARTURE ARTICLE_CONJUNCTION ARTICLE_CONJUNCTION RESOURCE LOCATION_MARKER START_DATE LOCATION_MARKER END_DATE SYMBOL</w:t>
+      </w:r>
+    </w:p>
+    <w:p>
+      <w:pPr>
+        <w:spacing w:line="480" w:lineRule="auto"/>
+        <w:ind w:left="360"/>
+      </w:pPr>
+      <w:r>
+        <w:t xml:space="preserve">                       | ACTION_KEYWORD NUMBER TICKET_TYPE RESOURCE CONTEXT_KEYWORD SERVICE SYMBOL</w:t>
+      </w:r>
+    </w:p>
+    <w:p>
+      <w:pPr>
+        <w:spacing w:line="480" w:lineRule="auto"/>
+        <w:ind w:left="360"/>
+      </w:pPr>
+      <w:r>
+        <w:t xml:space="preserve">                       | ACTION_KEYWORD TICKET_TYPE RESOURCE LOCATION_MARKER DEPARTURE LOCATION_MARKER ARRIVAL CONTEXT_KEYWORD START_DATE LOCATION_MARKER TIME CONTEXT_KEYWORD NUMBER PASSENGER_TYPE SYMBOL</w:t>
+      </w:r>
+    </w:p>
+    <w:p>
+      <w:pPr>
+        <w:spacing w:line="480" w:lineRule="auto"/>
+        <w:ind w:left="360"/>
+      </w:pPr>
+      <w:r>
+        <w:t xml:space="preserve">                       | ACTION_KEYWORD NUMBER RESOURCE CONTEXT_KEYWORD SERVICE SYMBOL</w:t>
+      </w:r>
+    </w:p>
+    <w:p>
+      <w:pPr>
+        <w:spacing w:line="480" w:lineRule="auto"/>
+        <w:ind w:left="360"/>
+      </w:pPr>
+      <w:r>
+        <w:t xml:space="preserve">                       | ACTION_KEYWORD NUMBER TICKET_TYPE RESOURCE CONTEXT_KEYWORD DATE SYMBOL</w:t>
+      </w:r>
+    </w:p>
+    <w:p>
+      <w:pPr>
+        <w:spacing w:line="480" w:lineRule="auto"/>
+        <w:ind w:left="360"/>
+      </w:pPr>
+      <w:r>
+        <w:t xml:space="preserve">                       | ACTION_KEYWORD RESOURCE LOCATION_MARKER DEPARTURE LOCATION_MARKER ARRIVAL LOCATION_MARKER TIME SYMBOL</w:t>
+      </w:r>
+    </w:p>
+    <w:p>
+      <w:pPr>
+        <w:spacing w:line="480" w:lineRule="auto"/>
+        <w:ind w:left="360"/>
+      </w:pPr>
+    </w:p>
+    <w:p>
+      <w:pPr>
+        <w:spacing w:line="480" w:lineRule="auto"/>
+        <w:ind w:left="360"/>
+      </w:pPr>
+    </w:p>
+    <w:p>
+      <w:pPr>
+        <w:spacing w:line="480" w:lineRule="auto"/>
+        <w:ind w:left="360"/>
+      </w:pPr>
+      <w:r>
+        <w:t xml:space="preserve">CONFIRM_COMMAND    </w:t>
+      </w:r>
+      <w:r>
+        <w:t xml:space="preserve">→ </w:t>
       </w:r>
       <w:r>
         <w:t xml:space="preserve"> </w:t>
       </w:r>
-    </w:p>
-    <w:p>
-      <w:pPr>
-        <w:spacing w:line="480" w:lineRule="auto"/>
-        <w:ind w:left="2160"/>
-      </w:pPr>
       <w:r>
         <w:t xml:space="preserve"> </w:t>
       </w:r>
       <w:r>
-        <w:t>| PAYMENT_COMMAND</w:t>
-      </w:r>
-    </w:p>
-    <w:p>
-      <w:pPr>
-        <w:spacing w:line="480" w:lineRule="auto"/>
-        <w:ind w:left="1800" w:firstLine="360"/>
-      </w:pPr>
+        <w:t xml:space="preserve">  CONFIRM_KEYWORD SERVICE ACTION_KEYWORD CONTEXT_KEYWORD USERNAME SYMBOL</w:t>
+      </w:r>
+    </w:p>
+    <w:p>
+      <w:pPr>
+        <w:spacing w:line="480" w:lineRule="auto"/>
+        <w:ind w:left="360"/>
+      </w:pPr>
+      <w:r>
+        <w:t xml:space="preserve">                        | CONFIRM_KEYWORD SERVICE ACTION_KEYWORD SYMBOL</w:t>
+      </w:r>
+    </w:p>
+    <w:p>
+      <w:pPr>
+        <w:spacing w:line="480" w:lineRule="auto"/>
+        <w:ind w:left="360"/>
+      </w:pPr>
+      <w:r>
+        <w:t xml:space="preserve">                        | CONFIRM_KEYWORD NUMBER RESOURCE CONTEXT_KEYWORD USERNAME SYMBOL</w:t>
+      </w:r>
+    </w:p>
+    <w:p>
+      <w:pPr>
+        <w:spacing w:line="480" w:lineRule="auto"/>
+        <w:ind w:left="360"/>
+      </w:pPr>
+      <w:r>
+        <w:t xml:space="preserve">                        | CONFIRM_KEYWORD ACTION_KEYWORD CONTEXT_KEYWORD USERNAME SYMBOL</w:t>
+      </w:r>
+    </w:p>
+    <w:p>
+      <w:pPr>
+        <w:spacing w:line="480" w:lineRule="auto"/>
+        <w:ind w:left="360"/>
+      </w:pPr>
+      <w:r>
+        <w:t xml:space="preserve">                        | CONFIRM_KEYWORD RESOURCE LOCATION_MARKER SERVICE LOCATION_MARKER START_DATE LOCATION_MARKER END_DATE CONTEXT_KEYWORD USERNAME SYMBOL</w:t>
+      </w:r>
+    </w:p>
+    <w:p>
+      <w:pPr>
+        <w:spacing w:line="480" w:lineRule="auto"/>
+        <w:ind w:left="360"/>
+      </w:pPr>
+      <w:r>
+        <w:t xml:space="preserve">                        | CONFIRM_KEYWORD RESOURCE CONTEXT_KEYWORD USERNAME SYMBOL</w:t>
+      </w:r>
+    </w:p>
+    <w:p>
+      <w:pPr>
+        <w:spacing w:line="480" w:lineRule="auto"/>
+        <w:ind w:left="360"/>
+      </w:pPr>
+      <w:r>
+        <w:t xml:space="preserve">                        | CONFIRM_KEYWORD SERVICE RESOURCE CONTEXT_KEYWORD USERNAME SYMBOL</w:t>
+      </w:r>
+    </w:p>
+    <w:p>
+      <w:pPr>
+        <w:spacing w:line="480" w:lineRule="auto"/>
+        <w:ind w:left="360"/>
+      </w:pPr>
+      <w:r>
+        <w:t xml:space="preserve">                        | CONFIRM_KEYWORD TICKET_TYPE RESOURCE CONTEXT_KEYWORD USERNAME SYMBOL</w:t>
+      </w:r>
+    </w:p>
+    <w:p>
+      <w:pPr>
+        <w:spacing w:line="480" w:lineRule="auto"/>
+        <w:ind w:left="360"/>
+      </w:pPr>
+      <w:r>
+        <w:t xml:space="preserve">                        | CONFIRM_KEYWORD ACTION_KEYWORD CONTEXT_KEYWORD USERNAME CONTEXT_KEYWORD MONEY SYMBOL</w:t>
+      </w:r>
+    </w:p>
+    <w:p>
+      <w:pPr>
+        <w:spacing w:line="480" w:lineRule="auto"/>
+        <w:ind w:left="360"/>
+      </w:pPr>
+    </w:p>
+    <w:p>
+      <w:pPr>
+        <w:spacing w:line="480" w:lineRule="auto"/>
+        <w:ind w:left="360"/>
+      </w:pPr>
+    </w:p>
+    <w:p>
+      <w:pPr>
+        <w:spacing w:line="480" w:lineRule="auto"/>
+        <w:ind w:left="360"/>
+      </w:pPr>
+      <w:r>
+        <w:t xml:space="preserve">CANCEL_COMMAND    </w:t>
+      </w:r>
+      <w:r>
+        <w:t xml:space="preserve">→ </w:t>
+      </w:r>
       <w:r>
         <w:t xml:space="preserve"> </w:t>
       </w:r>
       <w:r>
-        <w:t>| INQUIRY_COMMAND</w:t>
-      </w:r>
-    </w:p>
-    <w:p>
-      <w:pPr>
-        <w:spacing w:line="480" w:lineRule="auto"/>
-        <w:ind w:left="1800" w:firstLine="360"/>
-      </w:pPr>
+        <w:t xml:space="preserve">  </w:t>
+      </w:r>
+      <w:r>
+        <w:t xml:space="preserve">  CANCEL_KEYWORD RESOURCE LOCATION_MARKER SERVICE LOCATION_MARKER START_DATE LOCATION_MARKER END_DATE CONTEXT_KEYWORD USERNAME SYMBOL</w:t>
+      </w:r>
+    </w:p>
+    <w:p>
+      <w:pPr>
+        <w:spacing w:line="480" w:lineRule="auto"/>
+        <w:ind w:left="360"/>
+      </w:pPr>
+      <w:r>
+        <w:t xml:space="preserve">                      | CANCEL_KEYWORD SERVICE ACTION_KEYWORD CONTEXT_KEYWORD USERNAME SYMBOL</w:t>
+      </w:r>
+    </w:p>
+    <w:p>
+      <w:pPr>
+        <w:spacing w:line="480" w:lineRule="auto"/>
+        <w:ind w:left="360"/>
+      </w:pPr>
+      <w:r>
+        <w:t xml:space="preserve">                      | CANCEL_KEYWORD ACTION_KEYWORD NUMBER SYMBOL</w:t>
+      </w:r>
+    </w:p>
+    <w:p>
+      <w:pPr>
+        <w:spacing w:line="480" w:lineRule="auto"/>
+        <w:ind w:left="360"/>
+      </w:pPr>
+    </w:p>
+    <w:p>
+      <w:pPr>
+        <w:spacing w:line="480" w:lineRule="auto"/>
+        <w:ind w:left="360"/>
+      </w:pPr>
+    </w:p>
+    <w:p>
+      <w:pPr>
+        <w:spacing w:line="480" w:lineRule="auto"/>
+        <w:ind w:left="360"/>
+      </w:pPr>
+      <w:r>
+        <w:t xml:space="preserve">PAYMENT_COMMAND   </w:t>
+      </w:r>
+      <w:r>
+        <w:t xml:space="preserve">→ </w:t>
+      </w:r>
+      <w:r>
+        <w:t xml:space="preserve">   ACTION_KEYWORD RESOURCE CONTEXT_KEYWORD SERVICE CONTEXT_KEYWORD USERNAME SYMBOL</w:t>
+      </w:r>
+    </w:p>
+    <w:p>
+      <w:pPr>
+        <w:spacing w:line="480" w:lineRule="auto"/>
+        <w:ind w:left="360"/>
+      </w:pPr>
+      <w:r>
+        <w:t xml:space="preserve">                       | PAYMENT_TYPE SYMBOL</w:t>
+      </w:r>
+    </w:p>
+    <w:p>
+      <w:pPr>
+        <w:spacing w:line="480" w:lineRule="auto"/>
+        <w:ind w:left="360"/>
+      </w:pPr>
+      <w:r>
+        <w:t xml:space="preserve">                       | ACTION_KEYWORD MONEY CONTEXT_KEYWORD ACTION_KEYWORD NUMBER SYMBOL</w:t>
+      </w:r>
+    </w:p>
+    <w:p>
+      <w:pPr>
+        <w:spacing w:line="480" w:lineRule="auto"/>
+        <w:ind w:left="360"/>
+      </w:pPr>
+    </w:p>
+    <w:p>
+      <w:pPr>
+        <w:spacing w:line="480" w:lineRule="auto"/>
+        <w:ind w:left="360"/>
+      </w:pPr>
+    </w:p>
+    <w:p>
+      <w:pPr>
+        <w:spacing w:line="480" w:lineRule="auto"/>
+        <w:ind w:left="360"/>
+      </w:pPr>
+      <w:r>
+        <w:t xml:space="preserve">INQUIRY_COMMAND </w:t>
+      </w:r>
+      <w:r>
+        <w:t xml:space="preserve">  </w:t>
+      </w:r>
       <w:r>
         <w:t xml:space="preserve"> </w:t>
       </w:r>
       <w:r>
-        <w:t>| RENT_COMMAND</w:t>
-      </w:r>
-    </w:p>
-    <w:p>
-      <w:pPr>
-        <w:spacing w:line="480" w:lineRule="auto"/>
-        <w:ind w:left="360"/>
-      </w:pPr>
-      <w:r>
-        <w:t xml:space="preserve">                               | CONFIRMATION_COMMAND</w:t>
-      </w:r>
-      <w:r>
-        <w:br/>
-        <w:t xml:space="preserve">                               | CANCELLATION_COMMAND</w:t>
-      </w:r>
-    </w:p>
-    <w:p>
-      <w:pPr>
-        <w:spacing w:line="480" w:lineRule="auto"/>
-        <w:ind w:left="360"/>
-      </w:pPr>
-      <w:r>
-        <w:t xml:space="preserve">                                                      </w:t>
-      </w:r>
-    </w:p>
-    <w:p>
-      <w:pPr>
-        <w:spacing w:line="480" w:lineRule="auto"/>
-        <w:ind w:left="360"/>
-      </w:pPr>
-      <w:r>
-        <w:t>LIST_COMMAND</w:t>
-      </w:r>
-      <w:r>
-        <w:t xml:space="preserve">    </w:t>
-      </w:r>
-      <w:r>
-        <w:t>→</w:t>
+        <w:t xml:space="preserve">→ </w:t>
+      </w:r>
+      <w:r>
+        <w:t xml:space="preserve">    INQUIRY_KEYWORD RESOURCE CONTEXT_KEYWORD LOCATION_MARKER DEPARTURE LOCATION_MARKER ARRIVAL SYMBOL</w:t>
+      </w:r>
+    </w:p>
+    <w:p>
+      <w:pPr>
+        <w:spacing w:line="480" w:lineRule="auto"/>
+        <w:ind w:left="360"/>
+      </w:pPr>
+      <w:r>
+        <w:t xml:space="preserve">                        | INQUIRY_KEYWORD CONTEXT_KEYWORD CONTEXT_KEYWORD SERVICE LOCATION_MARKER DEPARTURE LOCATION_MARKER ARRIVAL CONTEXT_KEYWORD DATE SYMBOL</w:t>
+      </w:r>
+    </w:p>
+    <w:p>
+      <w:pPr>
+        <w:spacing w:line="480" w:lineRule="auto"/>
+        <w:ind w:left="360"/>
+      </w:pPr>
+      <w:r>
+        <w:t xml:space="preserve">                        | INQUIRY_KEYWORD CONTEXT_KEYWORD CONTEXT_KEYWORD SERVICE LOCATION_MARKER DEPARTURE LOCATION_MARKER ARRIVAL SYMBOL</w:t>
+      </w:r>
+    </w:p>
+    <w:p>
+      <w:pPr>
+        <w:spacing w:line="480" w:lineRule="auto"/>
+        <w:ind w:left="360"/>
+      </w:pPr>
+    </w:p>
+    <w:p>
+      <w:pPr>
+        <w:spacing w:line="480" w:lineRule="auto"/>
+        <w:ind w:left="360"/>
+      </w:pPr>
+    </w:p>
+    <w:p>
+      <w:pPr>
+        <w:spacing w:line="480" w:lineRule="auto"/>
+        <w:ind w:left="360"/>
+      </w:pPr>
+      <w:r>
+        <w:t xml:space="preserve">RENT_COMMAND    </w:t>
+      </w:r>
+      <w:r>
+        <w:t xml:space="preserve">→ </w:t>
       </w:r>
       <w:r>
         <w:t xml:space="preserve"> </w:t>
       </w:r>
       <w:r>
+        <w:t xml:space="preserve">   </w:t>
+      </w:r>
+      <w:r>
+        <w:t xml:space="preserve">   RENT_KEYWORD RESOURCE LOCATION_MARKER LOCATION LOCATION_MARKER START_DATE LOCATION_MARKER END_DATE CONTEXT_KEYWORD USERNAME SYMBOL</w:t>
+      </w:r>
+    </w:p>
+    <w:p>
+      <w:pPr>
+        <w:spacing w:line="480" w:lineRule="auto"/>
+        <w:ind w:left="360"/>
+      </w:pPr>
+    </w:p>
+    <w:p>
+      <w:pPr>
+        <w:spacing w:line="480" w:lineRule="auto"/>
+        <w:ind w:left="360"/>
+      </w:pPr>
+    </w:p>
+    <w:p>
+      <w:pPr>
+        <w:spacing w:line="480" w:lineRule="auto"/>
+        <w:ind w:left="360"/>
+      </w:pPr>
+      <w:r>
+        <w:t xml:space="preserve">DECISION_COMMAND    </w:t>
+      </w:r>
+      <w:r>
+        <w:t xml:space="preserve">→ </w:t>
+      </w:r>
+      <w:r>
         <w:t xml:space="preserve"> </w:t>
       </w:r>
       <w:r>
-        <w:t>LIST_KEYWORD RESOURCE LOCATION_MARKER DEPARTURE LOCATION_MARKER ARRIVAL SYMBOL</w:t>
-      </w:r>
-    </w:p>
-    <w:p>
-      <w:pPr>
-        <w:spacing w:line="480" w:lineRule="auto"/>
-        <w:ind w:left="1440"/>
-      </w:pPr>
-      <w:r>
-        <w:t xml:space="preserve">                </w:t>
-      </w:r>
-      <w:r>
-        <w:t xml:space="preserve">        </w:t>
-      </w:r>
-      <w:r>
-        <w:t>| LIST_KEYWORD CONTEXT_KEYWORD RENT_KEYWORD RESOURCE LOCATION_MARKER LOCATION SYMBOL</w:t>
-      </w:r>
-    </w:p>
-    <w:p>
-      <w:pPr>
-        <w:spacing w:line="480" w:lineRule="auto"/>
-        <w:ind w:left="1440"/>
-      </w:pPr>
-      <w:r>
-        <w:t xml:space="preserve">                </w:t>
-      </w:r>
-      <w:r>
-        <w:t xml:space="preserve">        </w:t>
-      </w:r>
-      <w:r>
-        <w:t>| LIST_KEYWORD SERVICE CONTEXT_KEYWORD SYMBOL</w:t>
-      </w:r>
-    </w:p>
-    <w:p>
-      <w:pPr>
-        <w:spacing w:line="480" w:lineRule="auto"/>
-        <w:ind w:left="1440"/>
-      </w:pPr>
-      <w:r>
-        <w:t xml:space="preserve">              </w:t>
-      </w:r>
-      <w:r>
-        <w:t xml:space="preserve">        </w:t>
-      </w:r>
-      <w:r>
-        <w:t xml:space="preserve">  | LIST_KEYWORD SERVICE CONTEXT_KEYWORD LOCATION_MARKER DEPARTURE LOCATION_MARKER ARRIVAL SYMBOL</w:t>
-      </w:r>
-    </w:p>
-    <w:p>
-      <w:pPr>
-        <w:spacing w:line="480" w:lineRule="auto"/>
-        <w:ind w:left="1440"/>
-        <w:rPr>
-          <w:lang w:val="en-US"/>
-        </w:rPr>
-      </w:pPr>
-      <w:r>
-        <w:tab/>
+        <w:t xml:space="preserve">   </w:t>
+      </w:r>
+      <w:r>
+        <w:t xml:space="preserve">   DECISION_KEYWORD SYMBOL</w:t>
+      </w:r>
+    </w:p>
+    <w:p>
+      <w:pPr>
+        <w:spacing w:line="480" w:lineRule="auto"/>
+        <w:ind w:left="360"/>
+      </w:pPr>
+    </w:p>
+    <w:p>
+      <w:pPr>
+        <w:spacing w:line="480" w:lineRule="auto"/>
+        <w:ind w:left="360"/>
+      </w:pPr>
+    </w:p>
+    <w:p>
+      <w:pPr>
+        <w:spacing w:line="480" w:lineRule="auto"/>
+        <w:ind w:left="360"/>
+      </w:pPr>
+      <w:r>
+        <w:t xml:space="preserve">MONEY_COMMAND     </w:t>
+      </w:r>
+      <w:r>
+        <w:t xml:space="preserve">→ </w:t>
+      </w:r>
+      <w:r>
         <w:t xml:space="preserve"> </w:t>
       </w:r>
       <w:r>
-        <w:t xml:space="preserve">         </w:t>
-      </w:r>
-      <w:r>
-        <w:t xml:space="preserve">  </w:t>
-      </w:r>
-      <w:r>
-        <w:rPr>
-          <w:lang w:val="en-US"/>
-        </w:rPr>
-        <w:t>| LIST_KEYWORD CONTEXT_KEYWORD USERNAME SYMBOL</w:t>
-      </w:r>
-    </w:p>
-    <w:p>
-      <w:pPr>
-        <w:spacing w:line="480" w:lineRule="auto"/>
-        <w:ind w:left="1440"/>
-      </w:pPr>
-    </w:p>
-    <w:p>
-      <w:pPr>
-        <w:spacing w:line="480" w:lineRule="auto"/>
-        <w:ind w:left="360"/>
-      </w:pPr>
-      <w:r>
-        <w:t>BOOKING_COMMAND</w:t>
-      </w:r>
-      <w:r>
-        <w:t xml:space="preserve">    </w:t>
-      </w:r>
-      <w:r>
-        <w:t>→</w:t>
-      </w:r>
-      <w:r>
-        <w:t xml:space="preserve"> </w:t>
-      </w:r>
-      <w:r>
-        <w:t xml:space="preserve">    </w:t>
-      </w:r>
-      <w:r>
-        <w:t>ACTION_KEYWORD RESOURCE LOCATION_MARKER DEPARTURE LOCATION_MARKER ARRIVAL SYMBOL</w:t>
-      </w:r>
-    </w:p>
-    <w:p>
-      <w:pPr>
-        <w:spacing w:line="480" w:lineRule="auto"/>
-        <w:ind w:left="360"/>
-      </w:pPr>
-      <w:r>
-        <w:t xml:space="preserve">                    | ACTION_KEYWORD RESOURCE LOCATION_MARKER ARRIVAL LOCATION_MARKER DEPARTURE SYMBOL</w:t>
-      </w:r>
-    </w:p>
-    <w:p>
-      <w:pPr>
-        <w:spacing w:line="480" w:lineRule="auto"/>
-        <w:ind w:left="360"/>
-      </w:pPr>
-      <w:r>
-        <w:t xml:space="preserve">                    | ACTION_KEYWORD RESOURCE LOCATION_MARKER ARRIVAL LOCATION_MARKER DEPARTURE CONNECTIVE_WORD CONTEXT_KEYWORD CONDITIONS MONEY SYMBOL</w:t>
-      </w:r>
-    </w:p>
-    <w:p>
-      <w:pPr>
-        <w:spacing w:line="480" w:lineRule="auto"/>
-        <w:ind w:left="360"/>
-      </w:pPr>
-      <w:r>
-        <w:t xml:space="preserve">                    | ACTION_KEYWORD RESOURCE LOCATION_MARKER ARRIVAL LOCATION_MARKER DEPARTURE ARTICLE_CONJUNCTION ARTICLE_CONJUNCTION RESOURCE LOCATION_MARKER START_DATE LOCATION_MARKER END_DATE SYMBOL</w:t>
-      </w:r>
-    </w:p>
-    <w:p>
-      <w:pPr>
-        <w:spacing w:line="480" w:lineRule="auto"/>
-        <w:ind w:left="360"/>
-      </w:pPr>
-      <w:r>
-        <w:t xml:space="preserve">                    | ACTION_KEYWORD SERVICE RESOURCE LOCATION_MARKER DEPARTURE LOCATION_MARKER ARRIVAL CONTEXT_KEYWORD START_DATE LOCATION_MARKER TIME CONTEXT_KEYWORD USERNAME SYMBOL</w:t>
-      </w:r>
-    </w:p>
-    <w:p>
-      <w:pPr>
-        <w:spacing w:line="480" w:lineRule="auto"/>
-        <w:ind w:left="360"/>
-      </w:pPr>
-      <w:r>
-        <w:t xml:space="preserve">                    | ACTION_KEYWORD RESOURCE LOCATION_MARKER DEPARTURE LOCATION_MARKER ARRIVAL CONTEXT_KEYWORD START_DATE LOCATION_MARKER TIME CONTEXT_KEYWORD CONTEXT_KEYWORD END_DATE LOCATION_MARKER TIME SYMBOL</w:t>
-      </w:r>
-    </w:p>
-    <w:p>
-      <w:pPr>
-        <w:spacing w:line="480" w:lineRule="auto"/>
-        <w:ind w:left="360"/>
-      </w:pPr>
-      <w:r>
-        <w:t xml:space="preserve">                    | ACTION_KEYWORD RESOURCE LOCATION_MARKER SERVICE LOCATION_MARKER START_DATE LOCATION_MARKER END_DATE CONTEXT_KEYWORD USERNAME SYMBOL</w:t>
-      </w:r>
-    </w:p>
-    <w:p>
-      <w:pPr>
-        <w:spacing w:line="480" w:lineRule="auto"/>
-        <w:ind w:left="360"/>
-      </w:pPr>
-      <w:r>
-        <w:t xml:space="preserve">                    | ACTION_KEYWORD RESOURCE LOCATION_MARKER DEPARTURE CONTEXT_KEYWORD DATE ARRIVAL CONTEXT_KEYWORD DATE SYMBOL</w:t>
-      </w:r>
-    </w:p>
-    <w:p>
-      <w:pPr>
-        <w:spacing w:line="480" w:lineRule="auto"/>
-        <w:ind w:left="360"/>
-      </w:pPr>
-      <w:r>
-        <w:t xml:space="preserve">                    | ACTION_KEYWORD RESOURCE LOCATION_MARKER LOCATION LOCATION_MARKER START_DATE LOCATION_MARKER END_DATE CONTEXT_KEYWORD USERNAME SYMBOL</w:t>
-      </w:r>
-    </w:p>
-    <w:p>
-      <w:pPr>
-        <w:spacing w:line="480" w:lineRule="auto"/>
-        <w:ind w:left="360"/>
-        <w:rPr>
-          <w:lang w:val="en-US"/>
-        </w:rPr>
-      </w:pPr>
-      <w:r>
-        <w:rPr>
-          <w:lang w:val="en-US"/>
-        </w:rPr>
-        <w:t>                    | ACTION_KEYWORD SERVICE RESOURCE LOCATION_MARKER DEPARTURE LOCATION_MARKER ARRIVAL CONTEXT_KEYWORD START_DATE LOCATION_MARKER TIME CONTEXT_KEYWORD NUMBER PASSENGER_TYPE SYMBOL</w:t>
-      </w:r>
-    </w:p>
-    <w:p>
-      <w:pPr>
-        <w:spacing w:line="480" w:lineRule="auto"/>
-        <w:ind w:left="360"/>
-        <w:rPr>
-          <w:lang w:val="en-US"/>
-        </w:rPr>
-      </w:pPr>
-      <w:r>
-        <w:rPr>
-          <w:lang w:val="en-US"/>
-        </w:rPr>
-        <w:t>                    | ACTION_KEYWORD NUMBER RESOURCE CONTEXT_KEYWORD RESOURCE CONTEXT_KEYWORD DATE SYMBOL</w:t>
-      </w:r>
-    </w:p>
-    <w:p>
-      <w:pPr>
-        <w:spacing w:line="480" w:lineRule="auto"/>
-        <w:ind w:left="360"/>
-        <w:rPr>
-          <w:lang w:val="en-US"/>
-        </w:rPr>
-      </w:pPr>
-      <w:r>
-        <w:rPr>
-          <w:lang w:val="en-US"/>
-        </w:rPr>
-        <w:t>                   </w:t>
-      </w:r>
-      <w:r>
-        <w:rPr>
-          <w:lang w:val="en-US"/>
-        </w:rPr>
-        <w:t xml:space="preserve"> </w:t>
-      </w:r>
-      <w:r>
-        <w:rPr>
-          <w:lang w:val="en-US"/>
-        </w:rPr>
-        <w:t>| ACTION_KEYWORD NUMBER TICKET_TYPE RESOURCE CONTEXT_KEYWORD RESOURCE CONTEXT_KEYWORD DATE SYMBOL</w:t>
-      </w:r>
-    </w:p>
-    <w:p>
-      <w:pPr>
-        <w:spacing w:line="480" w:lineRule="auto"/>
-        <w:rPr>
-          <w:lang w:val="en-US"/>
-        </w:rPr>
-      </w:pPr>
-    </w:p>
-    <w:p>
-      <w:pPr>
-        <w:spacing w:line="480" w:lineRule="auto"/>
-        <w:ind w:left="360"/>
-      </w:pPr>
-    </w:p>
-    <w:p>
-      <w:pPr>
-        <w:spacing w:line="480" w:lineRule="auto"/>
-        <w:ind w:left="360"/>
-      </w:pPr>
-      <w:r>
-        <w:lastRenderedPageBreak/>
-        <w:t xml:space="preserve">LIST_KEYWORD   </w:t>
-      </w:r>
-      <w:r>
-        <w:t>→</w:t>
-      </w:r>
-      <w:r>
-        <w:t xml:space="preserve">   </w:t>
-      </w:r>
-      <w:r>
-        <w:t>‘</w:t>
-      </w:r>
-      <w:r>
-        <w:t>List all</w:t>
-      </w:r>
-      <w:r>
-        <w:t>’</w:t>
-      </w:r>
-      <w:r>
-        <w:t xml:space="preserve"> | </w:t>
-      </w:r>
-      <w:r>
-        <w:t>‘</w:t>
-      </w:r>
-      <w:r>
-        <w:t>List</w:t>
-      </w:r>
-      <w:r>
-        <w:t>’</w:t>
-      </w:r>
-    </w:p>
-    <w:p>
-      <w:pPr>
-        <w:spacing w:line="480" w:lineRule="auto"/>
-        <w:ind w:left="360"/>
-      </w:pPr>
-    </w:p>
-    <w:p>
-      <w:pPr>
-        <w:spacing w:line="480" w:lineRule="auto"/>
-        <w:ind w:left="360"/>
-      </w:pPr>
-      <w:r>
-        <w:t>PAYMENT_COMMAND</w:t>
-      </w:r>
-      <w:r>
-        <w:t xml:space="preserve">    </w:t>
-      </w:r>
-      <w:r>
-        <w:t xml:space="preserve">→ </w:t>
-      </w:r>
-      <w:r>
-        <w:t xml:space="preserve">    </w:t>
-      </w:r>
-      <w:r>
-        <w:t xml:space="preserve"> </w:t>
-      </w:r>
-      <w:r>
-        <w:t>ACTION_KEYWORD RESOURCE CONTEXT_KEYWORD SERVICE CONTEXT_KEYWORD USERNAME SYMBOL</w:t>
-      </w:r>
-    </w:p>
-    <w:p>
-      <w:pPr>
-        <w:spacing w:line="480" w:lineRule="auto"/>
-        <w:ind w:left="360"/>
-        <w:rPr>
-          <w:lang w:val="en-US"/>
-        </w:rPr>
-      </w:pPr>
-      <w:r>
-        <w:tab/>
-      </w:r>
-      <w:r>
-        <w:tab/>
-      </w:r>
-      <w:r>
-        <w:tab/>
-      </w:r>
-      <w:r>
-        <w:tab/>
-      </w:r>
-      <w:r>
-        <w:tab/>
-      </w:r>
-      <w:r>
-        <w:rPr>
-          <w:lang w:val="en-US"/>
-        </w:rPr>
-        <w:t>| PAYMENT_TYPE SYMBOL</w:t>
-      </w:r>
-    </w:p>
-    <w:p>
-      <w:pPr>
-        <w:spacing w:line="480" w:lineRule="auto"/>
-        <w:ind w:left="360"/>
-      </w:pPr>
-    </w:p>
-    <w:p>
-      <w:pPr>
-        <w:spacing w:line="480" w:lineRule="auto"/>
-        <w:ind w:left="360"/>
-      </w:pPr>
-      <w:r>
-        <w:t>CANCELLATION_COMMAND</w:t>
-      </w:r>
-      <w:r>
-        <w:t xml:space="preserve">    </w:t>
-      </w:r>
-      <w:r>
-        <w:t xml:space="preserve">→ </w:t>
-      </w:r>
-      <w:r>
-        <w:t xml:space="preserve">    </w:t>
-      </w:r>
-      <w:r>
-        <w:t>ACTION_KEYWORD RESOURCE LOCATION_MARKER SERVICE LOCATION_MARKER START_DATE LOCATION_MARKER END_DATE CONTEXT_KEYWORD USERNAME SYMBOL</w:t>
-      </w:r>
-    </w:p>
-    <w:p>
-      <w:pPr>
-        <w:spacing w:line="480" w:lineRule="auto"/>
-        <w:ind w:left="360"/>
-      </w:pPr>
-    </w:p>
-    <w:p>
-      <w:pPr>
-        <w:spacing w:line="480" w:lineRule="auto"/>
-        <w:ind w:left="360"/>
-        <w:rPr>
-          <w:lang w:val="en-US"/>
-        </w:rPr>
-      </w:pPr>
-      <w:r>
-        <w:t>RENT_COMMAND</w:t>
-      </w:r>
-      <w:r>
-        <w:t xml:space="preserve">    </w:t>
-      </w:r>
-      <w:r>
-        <w:t xml:space="preserve"> </w:t>
-      </w:r>
-      <w:r>
-        <w:t>→</w:t>
-      </w:r>
-      <w:r>
-        <w:t xml:space="preserve">    </w:t>
-      </w:r>
-      <w:r>
-        <w:t xml:space="preserve"> </w:t>
-      </w:r>
-      <w:r>
-        <w:rPr>
-          <w:lang w:val="en-US"/>
-        </w:rPr>
-        <w:t>RENT</w:t>
-      </w:r>
-      <w:r>
-        <w:rPr>
-          <w:lang w:val="en-US"/>
-        </w:rPr>
-        <w:t>_KEYWORD RESOURCE LOCATION_MARKER LOCATION LOCATION_MARKER START_DATE LOCATION_MARKER END_DATE CONTEXT_KEYWORD USERNAME SYMBOL'''</w:t>
-      </w:r>
-    </w:p>
-    <w:p>
-      <w:pPr>
-        <w:spacing w:line="480" w:lineRule="auto"/>
-        <w:ind w:left="360"/>
-      </w:pPr>
-    </w:p>
-    <w:p>
-      <w:pPr>
-        <w:spacing w:line="480" w:lineRule="auto"/>
-        <w:ind w:left="360"/>
-      </w:pPr>
-      <w:r>
-        <w:t>INQUIRY_COMMAND</w:t>
-      </w:r>
-      <w:r>
-        <w:t xml:space="preserve">    </w:t>
-      </w:r>
-      <w:r>
-        <w:t xml:space="preserve">→ </w:t>
-      </w:r>
-      <w:r>
-        <w:t xml:space="preserve">    </w:t>
-      </w:r>
-      <w:r>
-        <w:t>ACTION_KEYWORD RESOURCE CONTEXT_KEYWORD LOCATION_MARKER DEPARTURE LOCATION_MARKER ARRIVAL SYMBOL</w:t>
-      </w:r>
+        <w:t xml:space="preserve">    MONEY SYMBOL</w:t>
+      </w:r>
+    </w:p>
+    <w:p>
+      <w:pPr>
+        <w:spacing w:line="480" w:lineRule="auto"/>
+        <w:ind w:left="360"/>
+      </w:pPr>
     </w:p>
     <w:p>
       <w:pPr>
@@ -3497,13 +3830,7 @@
         <w:rPr>
           <w:lang w:val="en-US"/>
         </w:rPr>
-        <w:t>Array specified in reg ex :</w:t>
-      </w:r>
-      <w:r>
-        <w:rPr>
-          <w:lang w:val="en-US"/>
-        </w:rPr>
-        <w:t xml:space="preserve"> </w:t>
+        <w:t xml:space="preserve">Array specified in reg ex : </w:t>
       </w:r>
       <w:r>
         <w:rPr>
@@ -7101,10 +7428,7 @@
           </w:tcPr>
           <w:p>
             <w:r>
-              <w:t>Creation of Lexer &amp; Parser, Database &amp; Documentatio</w:t>
-            </w:r>
-            <w:r>
-              <w:t>n</w:t>
+              <w:t>Creation of Lexer &amp; Parser, Database &amp; Documentation</w:t>
             </w:r>
           </w:p>
         </w:tc>
@@ -10250,6 +10574,7 @@
   <w:style w:type="character" w:default="1" w:styleId="DefaultParagraphFont">
     <w:name w:val="Default Paragraph Font"/>
     <w:uiPriority w:val="1"/>
+    <w:semiHidden/>
     <w:unhideWhenUsed/>
   </w:style>
   <w:style w:type="table" w:default="1" w:styleId="TableNormal">

</xml_diff>